<commit_message>
Changing Files and adding State Design Pattern
</commit_message>
<xml_diff>
--- a/Factory/LAB 1.docx
+++ b/Factory/LAB 1.docx
@@ -1,6 +1,6 @@
 
 <file path=word/document.xml><?xml version="1.0" encoding="utf-8"?>
-<w:document xmlns:wpc="http://schemas.microsoft.com/office/word/2010/wordprocessingCanvas" xmlns:cx="http://schemas.microsoft.com/office/drawing/2014/chartex" xmlns:cx1="http://schemas.microsoft.com/office/drawing/2015/9/8/chartex" xmlns:cx2="http://schemas.microsoft.com/office/drawing/2015/10/21/chartex" xmlns:cx3="http://schemas.microsoft.com/office/drawing/2016/5/9/chartex" xmlns:cx4="http://schemas.microsoft.com/office/drawing/2016/5/10/chartex" xmlns:cx5="http://schemas.microsoft.com/office/drawing/2016/5/11/chartex" xmlns:cx6="http://schemas.microsoft.com/office/drawing/2016/5/12/chartex" xmlns:cx7="http://schemas.microsoft.com/office/drawing/2016/5/13/chartex" xmlns:cx8="http://schemas.microsoft.com/office/drawing/2016/5/14/chartex" xmlns:mc="http://schemas.openxmlformats.org/markup-compatibility/2006" xmlns:aink="http://schemas.microsoft.com/office/drawing/2016/ink" xmlns:am3d="http://schemas.microsoft.com/office/drawing/2017/model3d" xmlns:o="urn:schemas-microsoft-com:office:office" xmlns:oel="http://schemas.microsoft.com/office/2019/extlst" xmlns:r="http://schemas.openxmlformats.org/officeDocument/2006/relationships" xmlns:m="http://schemas.openxmlformats.org/officeDocument/2006/math" xmlns:v="urn:schemas-microsoft-com:vml" xmlns:wp14="http://schemas.microsoft.com/office/word/2010/wordprocessingDrawing" xmlns:wp="http://schemas.openxmlformats.org/drawingml/2006/wordprocessingDrawing" xmlns:w10="urn:schemas-microsoft-com:office:word" xmlns:w="http://schemas.openxmlformats.org/wordprocessingml/2006/main" xmlns:w14="http://schemas.microsoft.com/office/word/2010/wordml" xmlns:w15="http://schemas.microsoft.com/office/word/2012/wordml" xmlns:w16cex="http://schemas.microsoft.com/office/word/2018/wordml/cex" xmlns:w16cid="http://schemas.microsoft.com/office/word/2016/wordml/cid" xmlns:w16="http://schemas.microsoft.com/office/word/2018/wordml" xmlns:w16sdtdh="http://schemas.microsoft.com/office/word/2020/wordml/sdtdatahash" xmlns:w16se="http://schemas.microsoft.com/office/word/2015/wordml/symex" xmlns:wpg="http://schemas.microsoft.com/office/word/2010/wordprocessingGroup" xmlns:wpi="http://schemas.microsoft.com/office/word/2010/wordprocessingInk" xmlns:wne="http://schemas.microsoft.com/office/word/2006/wordml" xmlns:wps="http://schemas.microsoft.com/office/word/2010/wordprocessingShape" mc:Ignorable="w14 w15 w16se w16cid w16 w16cex w16sdtdh wp14">
+<w:document xmlns:wpc="http://schemas.microsoft.com/office/word/2010/wordprocessingCanvas" xmlns:cx="http://schemas.microsoft.com/office/drawing/2014/chartex" xmlns:cx1="http://schemas.microsoft.com/office/drawing/2015/9/8/chartex" xmlns:cx2="http://schemas.microsoft.com/office/drawing/2015/10/21/chartex" xmlns:cx3="http://schemas.microsoft.com/office/drawing/2016/5/9/chartex" xmlns:cx4="http://schemas.microsoft.com/office/drawing/2016/5/10/chartex" xmlns:cx5="http://schemas.microsoft.com/office/drawing/2016/5/11/chartex" xmlns:cx6="http://schemas.microsoft.com/office/drawing/2016/5/12/chartex" xmlns:cx7="http://schemas.microsoft.com/office/drawing/2016/5/13/chartex" xmlns:cx8="http://schemas.microsoft.com/office/drawing/2016/5/14/chartex" xmlns:mc="http://schemas.openxmlformats.org/markup-compatibility/2006" xmlns:aink="http://schemas.microsoft.com/office/drawing/2016/ink" xmlns:am3d="http://schemas.microsoft.com/office/drawing/2017/model3d" xmlns:o="urn:schemas-microsoft-com:office:office" xmlns:oel="http://schemas.microsoft.com/office/2019/extlst" xmlns:r="http://schemas.openxmlformats.org/officeDocument/2006/relationships" xmlns:m="http://schemas.openxmlformats.org/officeDocument/2006/math" xmlns:v="urn:schemas-microsoft-com:vml" xmlns:wp14="http://schemas.microsoft.com/office/word/2010/wordprocessingDrawing" xmlns:wp="http://schemas.openxmlformats.org/drawingml/2006/wordprocessingDrawing" xmlns:w10="urn:schemas-microsoft-com:office:word" xmlns:w="http://schemas.openxmlformats.org/wordprocessingml/2006/main" xmlns:w14="http://schemas.microsoft.com/office/word/2010/wordml" xmlns:w15="http://schemas.microsoft.com/office/word/2012/wordml" xmlns:w16cex="http://schemas.microsoft.com/office/word/2018/wordml/cex" xmlns:w16cid="http://schemas.microsoft.com/office/word/2016/wordml/cid" xmlns:w16="http://schemas.microsoft.com/office/word/2018/wordml" xmlns:w16du="http://schemas.microsoft.com/office/word/2023/wordml/word16du" xmlns:w16sdtdh="http://schemas.microsoft.com/office/word/2020/wordml/sdtdatahash" xmlns:w16se="http://schemas.microsoft.com/office/word/2015/wordml/symex" xmlns:wpg="http://schemas.microsoft.com/office/word/2010/wordprocessingGroup" xmlns:wpi="http://schemas.microsoft.com/office/word/2010/wordprocessingInk" xmlns:wne="http://schemas.microsoft.com/office/word/2006/wordml" xmlns:wps="http://schemas.microsoft.com/office/word/2010/wordprocessingShape" mc:Ignorable="w14 w15 w16se w16cid w16 w16cex w16sdtdh wp14">
   <w:body>
     <w:p>
       <w:pPr>
@@ -339,19 +339,10 @@
     </w:p>
     <w:p>
       <w:pPr>
+        <w:spacing w:line="240" w:lineRule="auto"/>
         <w:rPr>
           <w:rFonts w:ascii="Times New Roman" w:hAnsi="Times New Roman" w:cs="Times New Roman"/>
           <w:color w:val="000000" w:themeColor="text1"/>
-        </w:rPr>
-      </w:pPr>
-    </w:p>
-    <w:p>
-      <w:pPr>
-        <w:jc w:val="center"/>
-        <w:rPr>
-          <w:rFonts w:ascii="Times New Roman" w:hAnsi="Times New Roman" w:cs="Times New Roman"/>
-          <w:sz w:val="24"/>
-          <w:szCs w:val="24"/>
         </w:rPr>
       </w:pPr>
     </w:p>
@@ -366,16 +357,19 @@
       </w:pPr>
       <w:r>
         <w:rPr>
-          <w:rFonts w:ascii="Times New Roman" w:hAnsi="Times New Roman" w:cs="Times New Roman"/>
           <w:noProof/>
-          <w:sz w:val="24"/>
-          <w:szCs w:val="24"/>
         </w:rPr>
         <w:drawing>
-          <wp:inline distT="0" distB="0" distL="0" distR="0" wp14:anchorId="08FBCD75" wp14:editId="33D86973">
-            <wp:extent cx="4556760" cy="3730540"/>
-            <wp:effectExtent l="0" t="0" r="0" b="3810"/>
-            <wp:docPr id="1" name="Picture 1"/>
+          <wp:inline distT="0" distB="0" distL="0" distR="0" wp14:anchorId="1E5114D7" wp14:editId="5AFEF9E4">
+            <wp:extent cx="5705475" cy="4278970"/>
+            <wp:effectExtent l="0" t="0" r="0" b="7620"/>
+            <wp:docPr id="2103002317" name="Picture 3">
+              <a:extLst xmlns:a="http://schemas.openxmlformats.org/drawingml/2006/main">
+                <a:ext uri="{C183D7F6-B498-43B3-948B-1728B52AA6E4}">
+                  <adec:decorative xmlns:adec="http://schemas.microsoft.com/office/drawing/2017/decorative" val="1"/>
+                </a:ext>
+              </a:extLst>
+            </wp:docPr>
             <wp:cNvGraphicFramePr>
               <a:graphicFrameLocks xmlns:a="http://schemas.openxmlformats.org/drawingml/2006/main" noChangeAspect="1"/>
             </wp:cNvGraphicFramePr>
@@ -383,23 +377,42 @@
               <a:graphicData uri="http://schemas.openxmlformats.org/drawingml/2006/picture">
                 <pic:pic xmlns:pic="http://schemas.openxmlformats.org/drawingml/2006/picture">
                   <pic:nvPicPr>
-                    <pic:cNvPr id="1" name=""/>
-                    <pic:cNvPicPr/>
+                    <pic:cNvPr id="2103002317" name="Picture 3">
+                      <a:extLst>
+                        <a:ext uri="{C183D7F6-B498-43B3-948B-1728B52AA6E4}">
+                          <adec:decorative xmlns:adec="http://schemas.microsoft.com/office/drawing/2017/decorative" val="1"/>
+                        </a:ext>
+                      </a:extLst>
+                    </pic:cNvPr>
+                    <pic:cNvPicPr>
+                      <a:picLocks noChangeAspect="1" noChangeArrowheads="1"/>
+                    </pic:cNvPicPr>
                   </pic:nvPicPr>
                   <pic:blipFill>
-                    <a:blip r:embed="rId8"/>
+                    <a:blip r:embed="rId8">
+                      <a:extLst>
+                        <a:ext uri="{28A0092B-C50C-407E-A947-70E740481C1C}">
+                          <a14:useLocalDpi xmlns:a14="http://schemas.microsoft.com/office/drawing/2010/main" val="0"/>
+                        </a:ext>
+                      </a:extLst>
+                    </a:blip>
+                    <a:srcRect/>
                     <a:stretch>
                       <a:fillRect/>
                     </a:stretch>
                   </pic:blipFill>
-                  <pic:spPr>
+                  <pic:spPr bwMode="auto">
                     <a:xfrm>
                       <a:off x="0" y="0"/>
-                      <a:ext cx="4668110" cy="3821700"/>
+                      <a:ext cx="5710956" cy="4283080"/>
                     </a:xfrm>
                     <a:prstGeom prst="rect">
                       <a:avLst/>
                     </a:prstGeom>
+                    <a:noFill/>
+                    <a:ln>
+                      <a:noFill/>
+                    </a:ln>
                   </pic:spPr>
                 </pic:pic>
               </a:graphicData>
@@ -447,14 +460,6 @@
       <w:pPr>
         <w:rPr>
           <w:rFonts w:ascii="Times New Roman" w:hAnsi="Times New Roman" w:cs="Times New Roman"/>
-          <w:color w:val="000000" w:themeColor="text1"/>
-        </w:rPr>
-      </w:pPr>
-    </w:p>
-    <w:p>
-      <w:pPr>
-        <w:rPr>
-          <w:rFonts w:ascii="Times New Roman" w:hAnsi="Times New Roman" w:cs="Times New Roman"/>
           <w:b/>
           <w:bCs/>
           <w:sz w:val="28"/>
@@ -483,7 +488,7 @@
         <mc:AlternateContent>
           <mc:Choice Requires="wps">
             <w:drawing>
-              <wp:anchor distT="45720" distB="45720" distL="114300" distR="114300" simplePos="0" relativeHeight="251659264" behindDoc="0" locked="0" layoutInCell="1" allowOverlap="1" wp14:anchorId="1407E053" wp14:editId="538AEA20">
+              <wp:anchor distT="45720" distB="45720" distL="114300" distR="114300" simplePos="0" relativeHeight="251659264" behindDoc="0" locked="0" layoutInCell="1" allowOverlap="1" wp14:anchorId="1407E053" wp14:editId="6ED62FE6">
                 <wp:simplePos x="0" y="0"/>
                 <wp:positionH relativeFrom="margin">
                   <wp:align>left</wp:align>
@@ -492,9 +497,15 @@
                   <wp:posOffset>280670</wp:posOffset>
                 </wp:positionV>
                 <wp:extent cx="6163310" cy="3225800"/>
-                <wp:effectExtent l="0" t="0" r="8890" b="0"/>
+                <wp:effectExtent l="0" t="0" r="0" b="0"/>
                 <wp:wrapSquare wrapText="bothSides"/>
-                <wp:docPr id="217" name="Text Box 2"/>
+                <wp:docPr id="217" name="Text Box 2">
+                  <a:extLst xmlns:a="http://schemas.openxmlformats.org/drawingml/2006/main">
+                    <a:ext uri="{C183D7F6-B498-43B3-948B-1728B52AA6E4}">
+                      <adec:decorative xmlns:adec="http://schemas.microsoft.com/office/drawing/2017/decorative" val="1"/>
+                    </a:ext>
+                  </a:extLst>
+                </wp:docPr>
                 <wp:cNvGraphicFramePr>
                   <a:graphicFrameLocks xmlns:a="http://schemas.openxmlformats.org/drawingml/2006/main"/>
                 </wp:cNvGraphicFramePr>
@@ -512,9 +523,7 @@
                         <a:prstGeom prst="flowChartProcess">
                           <a:avLst/>
                         </a:prstGeom>
-                        <a:solidFill>
-                          <a:srgbClr val="F2F2F2"/>
-                        </a:solidFill>
+                        <a:noFill/>
                         <a:ln w="9525">
                           <a:noFill/>
                           <a:miter lim="800000"/>
@@ -524,32 +533,6 @@
                       </wps:spPr>
                       <wps:txbx>
                         <w:txbxContent>
-                          <w:p>
-                            <w:pPr>
-                              <w:spacing w:line="240" w:lineRule="auto"/>
-                              <w:rPr>
-                                <w:rFonts w:ascii="Times New Roman" w:hAnsi="Times New Roman" w:cs="Times New Roman"/>
-                                <w:b/>
-                                <w:bCs/>
-                                <w:i/>
-                                <w:iCs/>
-                                <w:sz w:val="24"/>
-                                <w:szCs w:val="24"/>
-                              </w:rPr>
-                            </w:pPr>
-                            <w:r>
-                              <w:rPr>
-                                <w:rFonts w:ascii="Times New Roman" w:hAnsi="Times New Roman" w:cs="Times New Roman"/>
-                                <w:b/>
-                                <w:bCs/>
-                                <w:i/>
-                                <w:iCs/>
-                                <w:sz w:val="24"/>
-                                <w:szCs w:val="24"/>
-                              </w:rPr>
-                              <w:t>Car.java</w:t>
-                            </w:r>
-                          </w:p>
                           <w:p>
                             <w:pPr>
                               <w:spacing w:line="240" w:lineRule="auto"/>
@@ -907,35 +890,9 @@
                 <v:stroke joinstyle="miter"/>
                 <v:path gradientshapeok="t" o:connecttype="rect"/>
               </v:shapetype>
-              <v:shape id="Text Box 2" o:spid="_x0000_s1026" type="#_x0000_t109" style="position:absolute;margin-left:0;margin-top:22.1pt;width:485.3pt;height:254pt;z-index:251659264;visibility:visible;mso-wrap-style:square;mso-width-percent:0;mso-height-percent:0;mso-wrap-distance-left:9pt;mso-wrap-distance-top:3.6pt;mso-wrap-distance-right:9pt;mso-wrap-distance-bottom:3.6pt;mso-position-horizontal:left;mso-position-horizontal-relative:margin;mso-position-vertical:absolute;mso-position-vertical-relative:text;mso-width-percent:0;mso-height-percent:0;mso-width-relative:margin;mso-height-relative:margin;v-text-anchor:top" o:gfxdata="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" fillcolor="#f2f2f2" stroked="f">
+              <v:shape id="Text Box 2" o:spid="_x0000_s1026" type="#_x0000_t109" alt="&quot;&quot;" style="position:absolute;margin-left:0;margin-top:22.1pt;width:485.3pt;height:254pt;z-index:251659264;visibility:visible;mso-wrap-style:square;mso-width-percent:0;mso-height-percent:0;mso-wrap-distance-left:9pt;mso-wrap-distance-top:3.6pt;mso-wrap-distance-right:9pt;mso-wrap-distance-bottom:3.6pt;mso-position-horizontal:left;mso-position-horizontal-relative:margin;mso-position-vertical:absolute;mso-position-vertical-relative:text;mso-width-percent:0;mso-height-percent:0;mso-width-relative:margin;mso-height-relative:margin;v-text-anchor:top" o:gfxdata="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" filled="f" stroked="f">
                 <v:textbox>
                   <w:txbxContent>
-                    <w:p>
-                      <w:pPr>
-                        <w:spacing w:line="240" w:lineRule="auto"/>
-                        <w:rPr>
-                          <w:rFonts w:ascii="Times New Roman" w:hAnsi="Times New Roman" w:cs="Times New Roman"/>
-                          <w:b/>
-                          <w:bCs/>
-                          <w:i/>
-                          <w:iCs/>
-                          <w:sz w:val="24"/>
-                          <w:szCs w:val="24"/>
-                        </w:rPr>
-                      </w:pPr>
-                      <w:r>
-                        <w:rPr>
-                          <w:rFonts w:ascii="Times New Roman" w:hAnsi="Times New Roman" w:cs="Times New Roman"/>
-                          <w:b/>
-                          <w:bCs/>
-                          <w:i/>
-                          <w:iCs/>
-                          <w:sz w:val="24"/>
-                          <w:szCs w:val="24"/>
-                        </w:rPr>
-                        <w:t>Car.java</w:t>
-                      </w:r>
-                    </w:p>
                     <w:p>
                       <w:pPr>
                         <w:spacing w:line="240" w:lineRule="auto"/>
@@ -1408,7 +1365,7 @@
         <mc:AlternateContent>
           <mc:Choice Requires="wps">
             <w:drawing>
-              <wp:anchor distT="45720" distB="45720" distL="114300" distR="114300" simplePos="0" relativeHeight="251661312" behindDoc="0" locked="0" layoutInCell="1" allowOverlap="1" wp14:anchorId="270FF29A" wp14:editId="291A268D">
+              <wp:anchor distT="45720" distB="45720" distL="114300" distR="114300" simplePos="0" relativeHeight="251661312" behindDoc="0" locked="0" layoutInCell="1" allowOverlap="1" wp14:anchorId="270FF29A" wp14:editId="29F889C9">
                 <wp:simplePos x="0" y="0"/>
                 <wp:positionH relativeFrom="margin">
                   <wp:posOffset>0</wp:posOffset>
@@ -1417,9 +1374,15 @@
                   <wp:posOffset>33443</wp:posOffset>
                 </wp:positionV>
                 <wp:extent cx="6163310" cy="1278255"/>
-                <wp:effectExtent l="0" t="0" r="8890" b="0"/>
+                <wp:effectExtent l="0" t="0" r="0" b="0"/>
                 <wp:wrapSquare wrapText="bothSides"/>
-                <wp:docPr id="2" name="Text Box 2"/>
+                <wp:docPr id="2" name="Text Box 2">
+                  <a:extLst xmlns:a="http://schemas.openxmlformats.org/drawingml/2006/main">
+                    <a:ext uri="{C183D7F6-B498-43B3-948B-1728B52AA6E4}">
+                      <adec:decorative xmlns:adec="http://schemas.microsoft.com/office/drawing/2017/decorative" val="1"/>
+                    </a:ext>
+                  </a:extLst>
+                </wp:docPr>
                 <wp:cNvGraphicFramePr>
                   <a:graphicFrameLocks xmlns:a="http://schemas.openxmlformats.org/drawingml/2006/main"/>
                 </wp:cNvGraphicFramePr>
@@ -1437,9 +1400,7 @@
                         <a:prstGeom prst="flowChartProcess">
                           <a:avLst/>
                         </a:prstGeom>
-                        <a:solidFill>
-                          <a:srgbClr val="F2F2F2"/>
-                        </a:solidFill>
+                        <a:noFill/>
                         <a:ln w="9525">
                           <a:noFill/>
                           <a:miter lim="800000"/>
@@ -1454,44 +1415,6 @@
                               <w:spacing w:line="240" w:lineRule="auto"/>
                               <w:rPr>
                                 <w:rFonts w:ascii="Times New Roman" w:hAnsi="Times New Roman" w:cs="Times New Roman"/>
-                                <w:b/>
-                                <w:bCs/>
-                                <w:i/>
-                                <w:iCs/>
-                                <w:sz w:val="24"/>
-                                <w:szCs w:val="24"/>
-                              </w:rPr>
-                            </w:pPr>
-                            <w:r>
-                              <w:rPr>
-                                <w:rFonts w:ascii="Times New Roman" w:hAnsi="Times New Roman" w:cs="Times New Roman"/>
-                                <w:b/>
-                                <w:bCs/>
-                                <w:i/>
-                                <w:iCs/>
-                                <w:sz w:val="24"/>
-                                <w:szCs w:val="24"/>
-                              </w:rPr>
-                              <w:t>Alcazar</w:t>
-                            </w:r>
-                            <w:r>
-                              <w:rPr>
-                                <w:rFonts w:ascii="Times New Roman" w:hAnsi="Times New Roman" w:cs="Times New Roman"/>
-                                <w:b/>
-                                <w:bCs/>
-                                <w:i/>
-                                <w:iCs/>
-                                <w:sz w:val="24"/>
-                                <w:szCs w:val="24"/>
-                              </w:rPr>
-                              <w:t>.java</w:t>
-                            </w:r>
-                          </w:p>
-                          <w:p>
-                            <w:pPr>
-                              <w:spacing w:line="240" w:lineRule="auto"/>
-                              <w:rPr>
-                                <w:rFonts w:ascii="Times New Roman" w:hAnsi="Times New Roman" w:cs="Times New Roman"/>
                                 <w:sz w:val="24"/>
                                 <w:szCs w:val="24"/>
                               </w:rPr>
@@ -1514,7 +1437,6 @@
                               <w:t xml:space="preserve">    public void </w:t>
                             </w:r>
                             <w:proofErr w:type="spellStart"/>
-                            <w:proofErr w:type="gramStart"/>
                             <w:r>
                               <w:rPr>
                                 <w:rFonts w:ascii="Times New Roman" w:hAnsi="Times New Roman" w:cs="Times New Roman"/>
@@ -1530,16 +1452,7 @@
                                 <w:sz w:val="24"/>
                                 <w:szCs w:val="24"/>
                               </w:rPr>
-                              <w:t>(</w:t>
-                            </w:r>
-                            <w:proofErr w:type="gramEnd"/>
-                            <w:r>
-                              <w:rPr>
-                                <w:rFonts w:ascii="Times New Roman" w:hAnsi="Times New Roman" w:cs="Times New Roman"/>
-                                <w:sz w:val="24"/>
-                                <w:szCs w:val="24"/>
-                              </w:rPr>
-                              <w:t>) {</w:t>
+                              <w:t>() {</w:t>
                             </w:r>
                             <w:r>
                               <w:rPr>
@@ -1589,7 +1502,7 @@
           </mc:Choice>
           <mc:Fallback>
             <w:pict>
-              <v:shape w14:anchorId="270FF29A" id="_x0000_s1027" type="#_x0000_t109" style="position:absolute;margin-left:0;margin-top:2.65pt;width:485.3pt;height:100.65pt;z-index:251661312;visibility:visible;mso-wrap-style:square;mso-width-percent:0;mso-height-percent:0;mso-wrap-distance-left:9pt;mso-wrap-distance-top:3.6pt;mso-wrap-distance-right:9pt;mso-wrap-distance-bottom:3.6pt;mso-position-horizontal:absolute;mso-position-horizontal-relative:margin;mso-position-vertical:absolute;mso-position-vertical-relative:text;mso-width-percent:0;mso-height-percent:0;mso-width-relative:margin;mso-height-relative:margin;v-text-anchor:top" o:gfxdata="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" fillcolor="#f2f2f2" stroked="f">
+              <v:shape w14:anchorId="270FF29A" id="_x0000_s1027" type="#_x0000_t109" alt="&quot;&quot;" style="position:absolute;margin-left:0;margin-top:2.65pt;width:485.3pt;height:100.65pt;z-index:251661312;visibility:visible;mso-wrap-style:square;mso-width-percent:0;mso-height-percent:0;mso-wrap-distance-left:9pt;mso-wrap-distance-top:3.6pt;mso-wrap-distance-right:9pt;mso-wrap-distance-bottom:3.6pt;mso-position-horizontal:absolute;mso-position-horizontal-relative:margin;mso-position-vertical:absolute;mso-position-vertical-relative:text;mso-width-percent:0;mso-height-percent:0;mso-width-relative:margin;mso-height-relative:margin;v-text-anchor:top" o:gfxdata="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" filled="f" stroked="f">
                 <v:textbox>
                   <w:txbxContent>
                     <w:p>
@@ -1597,44 +1510,6 @@
                         <w:spacing w:line="240" w:lineRule="auto"/>
                         <w:rPr>
                           <w:rFonts w:ascii="Times New Roman" w:hAnsi="Times New Roman" w:cs="Times New Roman"/>
-                          <w:b/>
-                          <w:bCs/>
-                          <w:i/>
-                          <w:iCs/>
-                          <w:sz w:val="24"/>
-                          <w:szCs w:val="24"/>
-                        </w:rPr>
-                      </w:pPr>
-                      <w:r>
-                        <w:rPr>
-                          <w:rFonts w:ascii="Times New Roman" w:hAnsi="Times New Roman" w:cs="Times New Roman"/>
-                          <w:b/>
-                          <w:bCs/>
-                          <w:i/>
-                          <w:iCs/>
-                          <w:sz w:val="24"/>
-                          <w:szCs w:val="24"/>
-                        </w:rPr>
-                        <w:t>Alcazar</w:t>
-                      </w:r>
-                      <w:r>
-                        <w:rPr>
-                          <w:rFonts w:ascii="Times New Roman" w:hAnsi="Times New Roman" w:cs="Times New Roman"/>
-                          <w:b/>
-                          <w:bCs/>
-                          <w:i/>
-                          <w:iCs/>
-                          <w:sz w:val="24"/>
-                          <w:szCs w:val="24"/>
-                        </w:rPr>
-                        <w:t>.java</w:t>
-                      </w:r>
-                    </w:p>
-                    <w:p>
-                      <w:pPr>
-                        <w:spacing w:line="240" w:lineRule="auto"/>
-                        <w:rPr>
-                          <w:rFonts w:ascii="Times New Roman" w:hAnsi="Times New Roman" w:cs="Times New Roman"/>
                           <w:sz w:val="24"/>
                           <w:szCs w:val="24"/>
                         </w:rPr>
@@ -1657,7 +1532,6 @@
                         <w:t xml:space="preserve">    public void </w:t>
                       </w:r>
                       <w:proofErr w:type="spellStart"/>
-                      <w:proofErr w:type="gramStart"/>
                       <w:r>
                         <w:rPr>
                           <w:rFonts w:ascii="Times New Roman" w:hAnsi="Times New Roman" w:cs="Times New Roman"/>
@@ -1673,16 +1547,7 @@
                           <w:sz w:val="24"/>
                           <w:szCs w:val="24"/>
                         </w:rPr>
-                        <w:t>(</w:t>
-                      </w:r>
-                      <w:proofErr w:type="gramEnd"/>
-                      <w:r>
-                        <w:rPr>
-                          <w:rFonts w:ascii="Times New Roman" w:hAnsi="Times New Roman" w:cs="Times New Roman"/>
-                          <w:sz w:val="24"/>
-                          <w:szCs w:val="24"/>
-                        </w:rPr>
-                        <w:t>) {</w:t>
+                        <w:t>() {</w:t>
                       </w:r>
                       <w:r>
                         <w:rPr>
@@ -1740,7 +1605,7 @@
         <mc:AlternateContent>
           <mc:Choice Requires="wps">
             <w:drawing>
-              <wp:anchor distT="45720" distB="45720" distL="114300" distR="114300" simplePos="0" relativeHeight="251669504" behindDoc="0" locked="0" layoutInCell="1" allowOverlap="1" wp14:anchorId="3B95FD16" wp14:editId="740CACD4">
+              <wp:anchor distT="45720" distB="45720" distL="114300" distR="114300" simplePos="0" relativeHeight="251669504" behindDoc="0" locked="0" layoutInCell="1" allowOverlap="1" wp14:anchorId="3B95FD16" wp14:editId="3ECABEE8">
                 <wp:simplePos x="0" y="0"/>
                 <wp:positionH relativeFrom="margin">
                   <wp:align>left</wp:align>
@@ -1749,9 +1614,15 @@
                   <wp:posOffset>2435013</wp:posOffset>
                 </wp:positionV>
                 <wp:extent cx="6163310" cy="2870200"/>
-                <wp:effectExtent l="0" t="0" r="8890" b="6350"/>
+                <wp:effectExtent l="0" t="0" r="0" b="6350"/>
                 <wp:wrapSquare wrapText="bothSides"/>
-                <wp:docPr id="20" name="Text Box 2"/>
+                <wp:docPr id="20" name="Text Box 2">
+                  <a:extLst xmlns:a="http://schemas.openxmlformats.org/drawingml/2006/main">
+                    <a:ext uri="{C183D7F6-B498-43B3-948B-1728B52AA6E4}">
+                      <adec:decorative xmlns:adec="http://schemas.microsoft.com/office/drawing/2017/decorative" val="1"/>
+                    </a:ext>
+                  </a:extLst>
+                </wp:docPr>
                 <wp:cNvGraphicFramePr>
                   <a:graphicFrameLocks xmlns:a="http://schemas.openxmlformats.org/drawingml/2006/main"/>
                 </wp:cNvGraphicFramePr>
@@ -1769,9 +1640,7 @@
                         <a:prstGeom prst="flowChartProcess">
                           <a:avLst/>
                         </a:prstGeom>
-                        <a:solidFill>
-                          <a:srgbClr val="F2F2F2"/>
-                        </a:solidFill>
+                        <a:noFill/>
                         <a:ln w="9525">
                           <a:noFill/>
                           <a:miter lim="800000"/>
@@ -1786,44 +1655,6 @@
                               <w:spacing w:line="240" w:lineRule="auto"/>
                               <w:rPr>
                                 <w:rFonts w:ascii="Times New Roman" w:hAnsi="Times New Roman" w:cs="Times New Roman"/>
-                                <w:b/>
-                                <w:bCs/>
-                                <w:i/>
-                                <w:iCs/>
-                                <w:sz w:val="24"/>
-                                <w:szCs w:val="24"/>
-                              </w:rPr>
-                            </w:pPr>
-                            <w:r>
-                              <w:rPr>
-                                <w:rFonts w:ascii="Times New Roman" w:hAnsi="Times New Roman" w:cs="Times New Roman"/>
-                                <w:b/>
-                                <w:bCs/>
-                                <w:i/>
-                                <w:iCs/>
-                                <w:sz w:val="24"/>
-                                <w:szCs w:val="24"/>
-                              </w:rPr>
-                              <w:t>GetCarFactory</w:t>
-                            </w:r>
-                            <w:r>
-                              <w:rPr>
-                                <w:rFonts w:ascii="Times New Roman" w:hAnsi="Times New Roman" w:cs="Times New Roman"/>
-                                <w:b/>
-                                <w:bCs/>
-                                <w:i/>
-                                <w:iCs/>
-                                <w:sz w:val="24"/>
-                                <w:szCs w:val="24"/>
-                              </w:rPr>
-                              <w:t>.java</w:t>
-                            </w:r>
-                          </w:p>
-                          <w:p>
-                            <w:pPr>
-                              <w:spacing w:line="240" w:lineRule="auto"/>
-                              <w:rPr>
-                                <w:rFonts w:ascii="Times New Roman" w:hAnsi="Times New Roman" w:cs="Times New Roman"/>
                                 <w:sz w:val="24"/>
                                 <w:szCs w:val="24"/>
                               </w:rPr>
@@ -1864,7 +1695,6 @@
                               <w:t xml:space="preserve">    public Car </w:t>
                             </w:r>
                             <w:proofErr w:type="spellStart"/>
-                            <w:proofErr w:type="gramStart"/>
                             <w:r>
                               <w:rPr>
                                 <w:rFonts w:ascii="Times New Roman" w:hAnsi="Times New Roman" w:cs="Times New Roman"/>
@@ -1880,16 +1710,7 @@
                                 <w:sz w:val="24"/>
                                 <w:szCs w:val="24"/>
                               </w:rPr>
-                              <w:t>(</w:t>
-                            </w:r>
-                            <w:proofErr w:type="gramEnd"/>
-                            <w:r>
-                              <w:rPr>
-                                <w:rFonts w:ascii="Times New Roman" w:hAnsi="Times New Roman" w:cs="Times New Roman"/>
-                                <w:sz w:val="24"/>
-                                <w:szCs w:val="24"/>
-                              </w:rPr>
-                              <w:t xml:space="preserve">String </w:t>
+                              <w:t xml:space="preserve">(String </w:t>
                             </w:r>
                             <w:proofErr w:type="spellStart"/>
                             <w:r>
@@ -2093,7 +1914,7 @@
           </mc:Choice>
           <mc:Fallback>
             <w:pict>
-              <v:shape w14:anchorId="3B95FD16" id="_x0000_s1028" type="#_x0000_t109" style="position:absolute;margin-left:0;margin-top:191.75pt;width:485.3pt;height:226pt;z-index:251669504;visibility:visible;mso-wrap-style:square;mso-width-percent:0;mso-height-percent:0;mso-wrap-distance-left:9pt;mso-wrap-distance-top:3.6pt;mso-wrap-distance-right:9pt;mso-wrap-distance-bottom:3.6pt;mso-position-horizontal:left;mso-position-horizontal-relative:margin;mso-position-vertical:absolute;mso-position-vertical-relative:text;mso-width-percent:0;mso-height-percent:0;mso-width-relative:margin;mso-height-relative:margin;v-text-anchor:top" o:gfxdata="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" fillcolor="#f2f2f2" stroked="f">
+              <v:shape w14:anchorId="3B95FD16" id="_x0000_s1028" type="#_x0000_t109" alt="&quot;&quot;" style="position:absolute;margin-left:0;margin-top:191.75pt;width:485.3pt;height:226pt;z-index:251669504;visibility:visible;mso-wrap-style:square;mso-width-percent:0;mso-height-percent:0;mso-wrap-distance-left:9pt;mso-wrap-distance-top:3.6pt;mso-wrap-distance-right:9pt;mso-wrap-distance-bottom:3.6pt;mso-position-horizontal:left;mso-position-horizontal-relative:margin;mso-position-vertical:absolute;mso-position-vertical-relative:text;mso-width-percent:0;mso-height-percent:0;mso-width-relative:margin;mso-height-relative:margin;v-text-anchor:top" o:gfxdata="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" filled="f" stroked="f">
                 <v:textbox>
                   <w:txbxContent>
                     <w:p>
@@ -2101,44 +1922,6 @@
                         <w:spacing w:line="240" w:lineRule="auto"/>
                         <w:rPr>
                           <w:rFonts w:ascii="Times New Roman" w:hAnsi="Times New Roman" w:cs="Times New Roman"/>
-                          <w:b/>
-                          <w:bCs/>
-                          <w:i/>
-                          <w:iCs/>
-                          <w:sz w:val="24"/>
-                          <w:szCs w:val="24"/>
-                        </w:rPr>
-                      </w:pPr>
-                      <w:r>
-                        <w:rPr>
-                          <w:rFonts w:ascii="Times New Roman" w:hAnsi="Times New Roman" w:cs="Times New Roman"/>
-                          <w:b/>
-                          <w:bCs/>
-                          <w:i/>
-                          <w:iCs/>
-                          <w:sz w:val="24"/>
-                          <w:szCs w:val="24"/>
-                        </w:rPr>
-                        <w:t>GetCarFactory</w:t>
-                      </w:r>
-                      <w:r>
-                        <w:rPr>
-                          <w:rFonts w:ascii="Times New Roman" w:hAnsi="Times New Roman" w:cs="Times New Roman"/>
-                          <w:b/>
-                          <w:bCs/>
-                          <w:i/>
-                          <w:iCs/>
-                          <w:sz w:val="24"/>
-                          <w:szCs w:val="24"/>
-                        </w:rPr>
-                        <w:t>.java</w:t>
-                      </w:r>
-                    </w:p>
-                    <w:p>
-                      <w:pPr>
-                        <w:spacing w:line="240" w:lineRule="auto"/>
-                        <w:rPr>
-                          <w:rFonts w:ascii="Times New Roman" w:hAnsi="Times New Roman" w:cs="Times New Roman"/>
                           <w:sz w:val="24"/>
                           <w:szCs w:val="24"/>
                         </w:rPr>
@@ -2179,7 +1962,6 @@
                         <w:t xml:space="preserve">    public Car </w:t>
                       </w:r>
                       <w:proofErr w:type="spellStart"/>
-                      <w:proofErr w:type="gramStart"/>
                       <w:r>
                         <w:rPr>
                           <w:rFonts w:ascii="Times New Roman" w:hAnsi="Times New Roman" w:cs="Times New Roman"/>
@@ -2195,16 +1977,7 @@
                           <w:sz w:val="24"/>
                           <w:szCs w:val="24"/>
                         </w:rPr>
-                        <w:t>(</w:t>
-                      </w:r>
-                      <w:proofErr w:type="gramEnd"/>
-                      <w:r>
-                        <w:rPr>
-                          <w:rFonts w:ascii="Times New Roman" w:hAnsi="Times New Roman" w:cs="Times New Roman"/>
-                          <w:sz w:val="24"/>
-                          <w:szCs w:val="24"/>
-                        </w:rPr>
-                        <w:t xml:space="preserve">String </w:t>
+                        <w:t xml:space="preserve">(String </w:t>
                       </w:r>
                       <w:proofErr w:type="spellStart"/>
                       <w:r>
@@ -2407,7 +2180,7 @@
         <mc:AlternateContent>
           <mc:Choice Requires="wps">
             <w:drawing>
-              <wp:anchor distT="45720" distB="45720" distL="114300" distR="114300" simplePos="0" relativeHeight="251663360" behindDoc="0" locked="0" layoutInCell="1" allowOverlap="1" wp14:anchorId="412EEC58" wp14:editId="466D0B8E">
+              <wp:anchor distT="45720" distB="45720" distL="114300" distR="114300" simplePos="0" relativeHeight="251663360" behindDoc="0" locked="0" layoutInCell="1" allowOverlap="1" wp14:anchorId="412EEC58" wp14:editId="030AB0CA">
                 <wp:simplePos x="0" y="0"/>
                 <wp:positionH relativeFrom="margin">
                   <wp:align>left</wp:align>
@@ -2416,9 +2189,15 @@
                   <wp:posOffset>1083310</wp:posOffset>
                 </wp:positionV>
                 <wp:extent cx="6163310" cy="1278255"/>
-                <wp:effectExtent l="0" t="0" r="8890" b="0"/>
+                <wp:effectExtent l="0" t="0" r="0" b="0"/>
                 <wp:wrapSquare wrapText="bothSides"/>
-                <wp:docPr id="3" name="Text Box 3"/>
+                <wp:docPr id="3" name="Text Box 3">
+                  <a:extLst xmlns:a="http://schemas.openxmlformats.org/drawingml/2006/main">
+                    <a:ext uri="{C183D7F6-B498-43B3-948B-1728B52AA6E4}">
+                      <adec:decorative xmlns:adec="http://schemas.microsoft.com/office/drawing/2017/decorative" val="1"/>
+                    </a:ext>
+                  </a:extLst>
+                </wp:docPr>
                 <wp:cNvGraphicFramePr>
                   <a:graphicFrameLocks xmlns:a="http://schemas.openxmlformats.org/drawingml/2006/main"/>
                 </wp:cNvGraphicFramePr>
@@ -2436,9 +2215,7 @@
                         <a:prstGeom prst="flowChartProcess">
                           <a:avLst/>
                         </a:prstGeom>
-                        <a:solidFill>
-                          <a:srgbClr val="F2F2F2"/>
-                        </a:solidFill>
+                        <a:noFill/>
                         <a:ln w="9525">
                           <a:noFill/>
                           <a:miter lim="800000"/>
@@ -2453,44 +2230,6 @@
                               <w:spacing w:line="240" w:lineRule="auto"/>
                               <w:rPr>
                                 <w:rFonts w:ascii="Times New Roman" w:hAnsi="Times New Roman" w:cs="Times New Roman"/>
-                                <w:b/>
-                                <w:bCs/>
-                                <w:i/>
-                                <w:iCs/>
-                                <w:sz w:val="24"/>
-                                <w:szCs w:val="24"/>
-                              </w:rPr>
-                            </w:pPr>
-                            <w:r>
-                              <w:rPr>
-                                <w:rFonts w:ascii="Times New Roman" w:hAnsi="Times New Roman" w:cs="Times New Roman"/>
-                                <w:b/>
-                                <w:bCs/>
-                                <w:i/>
-                                <w:iCs/>
-                                <w:sz w:val="24"/>
-                                <w:szCs w:val="24"/>
-                              </w:rPr>
-                              <w:t>Swift</w:t>
-                            </w:r>
-                            <w:r>
-                              <w:rPr>
-                                <w:rFonts w:ascii="Times New Roman" w:hAnsi="Times New Roman" w:cs="Times New Roman"/>
-                                <w:b/>
-                                <w:bCs/>
-                                <w:i/>
-                                <w:iCs/>
-                                <w:sz w:val="24"/>
-                                <w:szCs w:val="24"/>
-                              </w:rPr>
-                              <w:t>.java</w:t>
-                            </w:r>
-                          </w:p>
-                          <w:p>
-                            <w:pPr>
-                              <w:spacing w:line="240" w:lineRule="auto"/>
-                              <w:rPr>
-                                <w:rFonts w:ascii="Times New Roman" w:hAnsi="Times New Roman" w:cs="Times New Roman"/>
                                 <w:sz w:val="24"/>
                                 <w:szCs w:val="24"/>
                               </w:rPr>
@@ -2513,7 +2252,6 @@
                               <w:t xml:space="preserve">    public void </w:t>
                             </w:r>
                             <w:proofErr w:type="spellStart"/>
-                            <w:proofErr w:type="gramStart"/>
                             <w:r>
                               <w:rPr>
                                 <w:rFonts w:ascii="Times New Roman" w:hAnsi="Times New Roman" w:cs="Times New Roman"/>
@@ -2529,16 +2267,7 @@
                                 <w:sz w:val="24"/>
                                 <w:szCs w:val="24"/>
                               </w:rPr>
-                              <w:t>(</w:t>
-                            </w:r>
-                            <w:proofErr w:type="gramEnd"/>
-                            <w:r>
-                              <w:rPr>
-                                <w:rFonts w:ascii="Times New Roman" w:hAnsi="Times New Roman" w:cs="Times New Roman"/>
-                                <w:sz w:val="24"/>
-                                <w:szCs w:val="24"/>
-                              </w:rPr>
-                              <w:t>) {</w:t>
+                              <w:t>() {</w:t>
                             </w:r>
                             <w:r>
                               <w:rPr>
@@ -2588,7 +2317,7 @@
           </mc:Choice>
           <mc:Fallback>
             <w:pict>
-              <v:shape w14:anchorId="412EEC58" id="Text Box 3" o:spid="_x0000_s1029" type="#_x0000_t109" style="position:absolute;margin-left:0;margin-top:85.3pt;width:485.3pt;height:100.65pt;z-index:251663360;visibility:visible;mso-wrap-style:square;mso-width-percent:0;mso-height-percent:0;mso-wrap-distance-left:9pt;mso-wrap-distance-top:3.6pt;mso-wrap-distance-right:9pt;mso-wrap-distance-bottom:3.6pt;mso-position-horizontal:left;mso-position-horizontal-relative:margin;mso-position-vertical:absolute;mso-position-vertical-relative:text;mso-width-percent:0;mso-height-percent:0;mso-width-relative:margin;mso-height-relative:margin;v-text-anchor:top" o:gfxdata="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" fillcolor="#f2f2f2" stroked="f">
+              <v:shape w14:anchorId="412EEC58" id="Text Box 3" o:spid="_x0000_s1029" type="#_x0000_t109" alt="&quot;&quot;" style="position:absolute;margin-left:0;margin-top:85.3pt;width:485.3pt;height:100.65pt;z-index:251663360;visibility:visible;mso-wrap-style:square;mso-width-percent:0;mso-height-percent:0;mso-wrap-distance-left:9pt;mso-wrap-distance-top:3.6pt;mso-wrap-distance-right:9pt;mso-wrap-distance-bottom:3.6pt;mso-position-horizontal:left;mso-position-horizontal-relative:margin;mso-position-vertical:absolute;mso-position-vertical-relative:text;mso-width-percent:0;mso-height-percent:0;mso-width-relative:margin;mso-height-relative:margin;v-text-anchor:top" o:gfxdata="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" filled="f" stroked="f">
                 <v:textbox>
                   <w:txbxContent>
                     <w:p>
@@ -2596,44 +2325,6 @@
                         <w:spacing w:line="240" w:lineRule="auto"/>
                         <w:rPr>
                           <w:rFonts w:ascii="Times New Roman" w:hAnsi="Times New Roman" w:cs="Times New Roman"/>
-                          <w:b/>
-                          <w:bCs/>
-                          <w:i/>
-                          <w:iCs/>
-                          <w:sz w:val="24"/>
-                          <w:szCs w:val="24"/>
-                        </w:rPr>
-                      </w:pPr>
-                      <w:r>
-                        <w:rPr>
-                          <w:rFonts w:ascii="Times New Roman" w:hAnsi="Times New Roman" w:cs="Times New Roman"/>
-                          <w:b/>
-                          <w:bCs/>
-                          <w:i/>
-                          <w:iCs/>
-                          <w:sz w:val="24"/>
-                          <w:szCs w:val="24"/>
-                        </w:rPr>
-                        <w:t>Swift</w:t>
-                      </w:r>
-                      <w:r>
-                        <w:rPr>
-                          <w:rFonts w:ascii="Times New Roman" w:hAnsi="Times New Roman" w:cs="Times New Roman"/>
-                          <w:b/>
-                          <w:bCs/>
-                          <w:i/>
-                          <w:iCs/>
-                          <w:sz w:val="24"/>
-                          <w:szCs w:val="24"/>
-                        </w:rPr>
-                        <w:t>.java</w:t>
-                      </w:r>
-                    </w:p>
-                    <w:p>
-                      <w:pPr>
-                        <w:spacing w:line="240" w:lineRule="auto"/>
-                        <w:rPr>
-                          <w:rFonts w:ascii="Times New Roman" w:hAnsi="Times New Roman" w:cs="Times New Roman"/>
                           <w:sz w:val="24"/>
                           <w:szCs w:val="24"/>
                         </w:rPr>
@@ -2656,7 +2347,6 @@
                         <w:t xml:space="preserve">    public void </w:t>
                       </w:r>
                       <w:proofErr w:type="spellStart"/>
-                      <w:proofErr w:type="gramStart"/>
                       <w:r>
                         <w:rPr>
                           <w:rFonts w:ascii="Times New Roman" w:hAnsi="Times New Roman" w:cs="Times New Roman"/>
@@ -2672,16 +2362,7 @@
                           <w:sz w:val="24"/>
                           <w:szCs w:val="24"/>
                         </w:rPr>
-                        <w:t>(</w:t>
-                      </w:r>
-                      <w:proofErr w:type="gramEnd"/>
-                      <w:r>
-                        <w:rPr>
-                          <w:rFonts w:ascii="Times New Roman" w:hAnsi="Times New Roman" w:cs="Times New Roman"/>
-                          <w:sz w:val="24"/>
-                          <w:szCs w:val="24"/>
-                        </w:rPr>
-                        <w:t>) {</w:t>
+                        <w:t>() {</w:t>
                       </w:r>
                       <w:r>
                         <w:rPr>
@@ -2893,7 +2574,7 @@
         <mc:AlternateContent>
           <mc:Choice Requires="wps">
             <w:drawing>
-              <wp:anchor distT="45720" distB="45720" distL="114300" distR="114300" simplePos="0" relativeHeight="251667456" behindDoc="0" locked="0" layoutInCell="1" allowOverlap="1" wp14:anchorId="02FFFBC0" wp14:editId="3B06E3D4">
+              <wp:anchor distT="45720" distB="45720" distL="114300" distR="114300" simplePos="0" relativeHeight="251667456" behindDoc="0" locked="0" layoutInCell="1" allowOverlap="1" wp14:anchorId="02FFFBC0" wp14:editId="430D6AAA">
                 <wp:simplePos x="0" y="0"/>
                 <wp:positionH relativeFrom="margin">
                   <wp:align>left</wp:align>
@@ -2901,8 +2582,8 @@
                 <wp:positionV relativeFrom="paragraph">
                   <wp:posOffset>178254</wp:posOffset>
                 </wp:positionV>
-                <wp:extent cx="6163310" cy="5257800"/>
-                <wp:effectExtent l="0" t="0" r="8890" b="0"/>
+                <wp:extent cx="6163310" cy="5048250"/>
+                <wp:effectExtent l="0" t="0" r="0" b="0"/>
                 <wp:wrapSquare wrapText="bothSides"/>
                 <wp:docPr id="5" name="Text Box 2"/>
                 <wp:cNvGraphicFramePr>
@@ -2917,14 +2598,12 @@
                       <wps:spPr bwMode="auto">
                         <a:xfrm>
                           <a:off x="0" y="0"/>
-                          <a:ext cx="6163310" cy="5257800"/>
+                          <a:ext cx="6163310" cy="5048250"/>
                         </a:xfrm>
                         <a:prstGeom prst="flowChartProcess">
                           <a:avLst/>
                         </a:prstGeom>
-                        <a:solidFill>
-                          <a:srgbClr val="F2F2F2"/>
-                        </a:solidFill>
+                        <a:noFill/>
                         <a:ln w="9525">
                           <a:noFill/>
                           <a:miter lim="800000"/>
@@ -2938,151 +2617,295 @@
                             <w:pPr>
                               <w:rPr>
                                 <w:rFonts w:ascii="Times New Roman" w:hAnsi="Times New Roman" w:cs="Times New Roman"/>
-                                <w:b/>
-                                <w:bCs/>
+                                <w:sz w:val="24"/>
+                                <w:szCs w:val="24"/>
+                              </w:rPr>
+                            </w:pPr>
+                            <w:r>
+                              <w:rPr>
+                                <w:rFonts w:ascii="Times New Roman" w:hAnsi="Times New Roman" w:cs="Times New Roman"/>
+                                <w:sz w:val="24"/>
+                                <w:szCs w:val="24"/>
+                              </w:rPr>
+                              <w:t>import java.io.*;</w:t>
+                            </w:r>
+                            <w:r>
+                              <w:rPr>
+                                <w:rFonts w:ascii="Times New Roman" w:hAnsi="Times New Roman" w:cs="Times New Roman"/>
+                                <w:sz w:val="24"/>
+                                <w:szCs w:val="24"/>
+                              </w:rPr>
+                              <w:br/>
+                              <w:t xml:space="preserve">public class </w:t>
+                            </w:r>
+                            <w:proofErr w:type="spellStart"/>
+                            <w:r>
+                              <w:rPr>
+                                <w:rFonts w:ascii="Times New Roman" w:hAnsi="Times New Roman" w:cs="Times New Roman"/>
+                                <w:sz w:val="24"/>
+                                <w:szCs w:val="24"/>
+                              </w:rPr>
+                              <w:t>BuyCar</w:t>
+                            </w:r>
+                            <w:proofErr w:type="spellEnd"/>
+                            <w:r>
+                              <w:rPr>
+                                <w:rFonts w:ascii="Times New Roman" w:hAnsi="Times New Roman" w:cs="Times New Roman"/>
+                                <w:sz w:val="24"/>
+                                <w:szCs w:val="24"/>
+                              </w:rPr>
+                              <w:t xml:space="preserve"> {</w:t>
+                            </w:r>
+                            <w:r>
+                              <w:rPr>
+                                <w:rFonts w:ascii="Times New Roman" w:hAnsi="Times New Roman" w:cs="Times New Roman"/>
+                                <w:sz w:val="24"/>
+                                <w:szCs w:val="24"/>
+                              </w:rPr>
+                              <w:br/>
+                              <w:t xml:space="preserve">    public static void main(String[] </w:t>
+                            </w:r>
+                            <w:proofErr w:type="spellStart"/>
+                            <w:r>
+                              <w:rPr>
+                                <w:rFonts w:ascii="Times New Roman" w:hAnsi="Times New Roman" w:cs="Times New Roman"/>
+                                <w:sz w:val="24"/>
+                                <w:szCs w:val="24"/>
+                              </w:rPr>
+                              <w:t>args</w:t>
+                            </w:r>
+                            <w:proofErr w:type="spellEnd"/>
+                            <w:r>
+                              <w:rPr>
+                                <w:rFonts w:ascii="Times New Roman" w:hAnsi="Times New Roman" w:cs="Times New Roman"/>
+                                <w:sz w:val="24"/>
+                                <w:szCs w:val="24"/>
+                              </w:rPr>
+                              <w:t xml:space="preserve">) throws </w:t>
+                            </w:r>
+                            <w:proofErr w:type="spellStart"/>
+                            <w:r>
+                              <w:rPr>
+                                <w:rFonts w:ascii="Times New Roman" w:hAnsi="Times New Roman" w:cs="Times New Roman"/>
+                                <w:sz w:val="24"/>
+                                <w:szCs w:val="24"/>
+                              </w:rPr>
+                              <w:t>IOException</w:t>
+                            </w:r>
+                            <w:proofErr w:type="spellEnd"/>
+                            <w:r>
+                              <w:rPr>
+                                <w:rFonts w:ascii="Times New Roman" w:hAnsi="Times New Roman" w:cs="Times New Roman"/>
+                                <w:sz w:val="24"/>
+                                <w:szCs w:val="24"/>
+                              </w:rPr>
+                              <w:t xml:space="preserve"> {</w:t>
+                            </w:r>
+                            <w:r>
+                              <w:rPr>
+                                <w:rFonts w:ascii="Times New Roman" w:hAnsi="Times New Roman" w:cs="Times New Roman"/>
+                                <w:sz w:val="24"/>
+                                <w:szCs w:val="24"/>
+                              </w:rPr>
+                              <w:br/>
+                              <w:t xml:space="preserve">        </w:t>
+                            </w:r>
+                            <w:proofErr w:type="spellStart"/>
+                            <w:r>
+                              <w:rPr>
+                                <w:rFonts w:ascii="Times New Roman" w:hAnsi="Times New Roman" w:cs="Times New Roman"/>
+                                <w:sz w:val="24"/>
+                                <w:szCs w:val="24"/>
+                              </w:rPr>
+                              <w:t>GetCarFactory</w:t>
+                            </w:r>
+                            <w:proofErr w:type="spellEnd"/>
+                            <w:r>
+                              <w:rPr>
+                                <w:rFonts w:ascii="Times New Roman" w:hAnsi="Times New Roman" w:cs="Times New Roman"/>
+                                <w:sz w:val="24"/>
+                                <w:szCs w:val="24"/>
+                              </w:rPr>
+                              <w:t xml:space="preserve"> </w:t>
+                            </w:r>
+                            <w:proofErr w:type="spellStart"/>
+                            <w:r>
+                              <w:rPr>
+                                <w:rFonts w:ascii="Times New Roman" w:hAnsi="Times New Roman" w:cs="Times New Roman"/>
+                                <w:sz w:val="24"/>
+                                <w:szCs w:val="24"/>
+                              </w:rPr>
+                              <w:t>carFactory</w:t>
+                            </w:r>
+                            <w:proofErr w:type="spellEnd"/>
+                            <w:r>
+                              <w:rPr>
+                                <w:rFonts w:ascii="Times New Roman" w:hAnsi="Times New Roman" w:cs="Times New Roman"/>
+                                <w:sz w:val="24"/>
+                                <w:szCs w:val="24"/>
+                              </w:rPr>
+                              <w:t xml:space="preserve"> = new </w:t>
+                            </w:r>
+                            <w:proofErr w:type="spellStart"/>
+                            <w:r>
+                              <w:rPr>
+                                <w:rFonts w:ascii="Times New Roman" w:hAnsi="Times New Roman" w:cs="Times New Roman"/>
+                                <w:sz w:val="24"/>
+                                <w:szCs w:val="24"/>
+                              </w:rPr>
+                              <w:t>GetCarFactory</w:t>
+                            </w:r>
+                            <w:proofErr w:type="spellEnd"/>
+                            <w:r>
+                              <w:rPr>
+                                <w:rFonts w:ascii="Times New Roman" w:hAnsi="Times New Roman" w:cs="Times New Roman"/>
+                                <w:sz w:val="24"/>
+                                <w:szCs w:val="24"/>
+                              </w:rPr>
+                              <w:t>();</w:t>
+                            </w:r>
+                            <w:r>
+                              <w:rPr>
+                                <w:rFonts w:ascii="Times New Roman" w:hAnsi="Times New Roman" w:cs="Times New Roman"/>
+                                <w:sz w:val="24"/>
+                                <w:szCs w:val="24"/>
+                              </w:rPr>
+                              <w:br/>
+                            </w:r>
+                            <w:r>
+                              <w:rPr>
+                                <w:rFonts w:ascii="Times New Roman" w:hAnsi="Times New Roman" w:cs="Times New Roman"/>
+                                <w:sz w:val="24"/>
+                                <w:szCs w:val="24"/>
+                              </w:rPr>
+                              <w:br/>
+                              <w:t xml:space="preserve">        </w:t>
+                            </w:r>
+                            <w:proofErr w:type="spellStart"/>
+                            <w:r>
+                              <w:rPr>
+                                <w:rFonts w:ascii="Times New Roman" w:hAnsi="Times New Roman" w:cs="Times New Roman"/>
+                                <w:sz w:val="24"/>
+                                <w:szCs w:val="24"/>
+                              </w:rPr>
+                              <w:t>BufferedReader</w:t>
+                            </w:r>
+                            <w:proofErr w:type="spellEnd"/>
+                            <w:r>
+                              <w:rPr>
+                                <w:rFonts w:ascii="Times New Roman" w:hAnsi="Times New Roman" w:cs="Times New Roman"/>
+                                <w:sz w:val="24"/>
+                                <w:szCs w:val="24"/>
+                              </w:rPr>
+                              <w:t xml:space="preserve"> </w:t>
+                            </w:r>
+                            <w:proofErr w:type="spellStart"/>
+                            <w:r>
+                              <w:rPr>
+                                <w:rFonts w:ascii="Times New Roman" w:hAnsi="Times New Roman" w:cs="Times New Roman"/>
+                                <w:sz w:val="24"/>
+                                <w:szCs w:val="24"/>
+                              </w:rPr>
+                              <w:t>br</w:t>
+                            </w:r>
+                            <w:proofErr w:type="spellEnd"/>
+                            <w:r>
+                              <w:rPr>
+                                <w:rFonts w:ascii="Times New Roman" w:hAnsi="Times New Roman" w:cs="Times New Roman"/>
+                                <w:sz w:val="24"/>
+                                <w:szCs w:val="24"/>
+                              </w:rPr>
+                              <w:t xml:space="preserve">=new </w:t>
+                            </w:r>
+                            <w:proofErr w:type="spellStart"/>
+                            <w:r>
+                              <w:rPr>
+                                <w:rFonts w:ascii="Times New Roman" w:hAnsi="Times New Roman" w:cs="Times New Roman"/>
+                                <w:sz w:val="24"/>
+                                <w:szCs w:val="24"/>
+                              </w:rPr>
+                              <w:t>BufferedReader</w:t>
+                            </w:r>
+                            <w:proofErr w:type="spellEnd"/>
+                            <w:r>
+                              <w:rPr>
+                                <w:rFonts w:ascii="Times New Roman" w:hAnsi="Times New Roman" w:cs="Times New Roman"/>
+                                <w:sz w:val="24"/>
+                                <w:szCs w:val="24"/>
+                              </w:rPr>
+                              <w:t xml:space="preserve">(new </w:t>
+                            </w:r>
+                            <w:proofErr w:type="spellStart"/>
+                            <w:r>
+                              <w:rPr>
+                                <w:rFonts w:ascii="Times New Roman" w:hAnsi="Times New Roman" w:cs="Times New Roman"/>
+                                <w:sz w:val="24"/>
+                                <w:szCs w:val="24"/>
+                              </w:rPr>
+                              <w:t>InputStreamReader</w:t>
+                            </w:r>
+                            <w:proofErr w:type="spellEnd"/>
+                            <w:r>
+                              <w:rPr>
+                                <w:rFonts w:ascii="Times New Roman" w:hAnsi="Times New Roman" w:cs="Times New Roman"/>
+                                <w:sz w:val="24"/>
+                                <w:szCs w:val="24"/>
+                              </w:rPr>
+                              <w:t>(System.</w:t>
+                            </w:r>
+                            <w:r>
+                              <w:rPr>
+                                <w:rFonts w:ascii="Times New Roman" w:hAnsi="Times New Roman" w:cs="Times New Roman"/>
                                 <w:i/>
                                 <w:iCs/>
                                 <w:sz w:val="24"/>
                                 <w:szCs w:val="24"/>
                               </w:rPr>
-                            </w:pPr>
-                            <w:r>
-                              <w:rPr>
-                                <w:rFonts w:ascii="Times New Roman" w:hAnsi="Times New Roman" w:cs="Times New Roman"/>
-                                <w:b/>
-                                <w:bCs/>
+                              <w:t>in</w:t>
+                            </w:r>
+                            <w:r>
+                              <w:rPr>
+                                <w:rFonts w:ascii="Times New Roman" w:hAnsi="Times New Roman" w:cs="Times New Roman"/>
+                                <w:sz w:val="24"/>
+                                <w:szCs w:val="24"/>
+                              </w:rPr>
+                              <w:t>));</w:t>
+                            </w:r>
+                            <w:r>
+                              <w:rPr>
+                                <w:rFonts w:ascii="Times New Roman" w:hAnsi="Times New Roman" w:cs="Times New Roman"/>
+                                <w:sz w:val="24"/>
+                                <w:szCs w:val="24"/>
+                              </w:rPr>
+                              <w:br/>
+                            </w:r>
+                            <w:r>
+                              <w:rPr>
+                                <w:rFonts w:ascii="Times New Roman" w:hAnsi="Times New Roman" w:cs="Times New Roman"/>
+                                <w:sz w:val="24"/>
+                                <w:szCs w:val="24"/>
+                              </w:rPr>
+                              <w:br/>
+                              <w:t xml:space="preserve">        </w:t>
+                            </w:r>
+                            <w:r>
+                              <w:rPr>
+                                <w:rFonts w:ascii="Times New Roman" w:hAnsi="Times New Roman" w:cs="Times New Roman"/>
                                 <w:i/>
                                 <w:iCs/>
                                 <w:sz w:val="24"/>
                                 <w:szCs w:val="24"/>
                               </w:rPr>
-                              <w:t>BuyCar</w:t>
-                            </w:r>
-                            <w:r>
-                              <w:rPr>
-                                <w:rFonts w:ascii="Times New Roman" w:hAnsi="Times New Roman" w:cs="Times New Roman"/>
-                                <w:b/>
-                                <w:bCs/>
+                              <w:t>// Name</w:t>
+                            </w:r>
+                            <w:r>
+                              <w:rPr>
+                                <w:rFonts w:ascii="Times New Roman" w:hAnsi="Times New Roman" w:cs="Times New Roman"/>
                                 <w:i/>
                                 <w:iCs/>
                                 <w:sz w:val="24"/>
                                 <w:szCs w:val="24"/>
                               </w:rPr>
-                              <w:t>.java</w:t>
-                            </w:r>
-                          </w:p>
-                          <w:p>
-                            <w:pPr>
-                              <w:rPr>
-                                <w:rFonts w:ascii="Times New Roman" w:hAnsi="Times New Roman" w:cs="Times New Roman"/>
-                                <w:sz w:val="24"/>
-                                <w:szCs w:val="24"/>
-                              </w:rPr>
-                            </w:pPr>
-                            <w:r>
-                              <w:rPr>
-                                <w:rFonts w:ascii="Times New Roman" w:hAnsi="Times New Roman" w:cs="Times New Roman"/>
-                                <w:sz w:val="24"/>
-                                <w:szCs w:val="24"/>
-                              </w:rPr>
-                              <w:t xml:space="preserve">import </w:t>
-                            </w:r>
-                            <w:proofErr w:type="gramStart"/>
-                            <w:r>
-                              <w:rPr>
-                                <w:rFonts w:ascii="Times New Roman" w:hAnsi="Times New Roman" w:cs="Times New Roman"/>
-                                <w:sz w:val="24"/>
-                                <w:szCs w:val="24"/>
-                              </w:rPr>
-                              <w:t>java.io.*</w:t>
-                            </w:r>
-                            <w:proofErr w:type="gramEnd"/>
-                            <w:r>
-                              <w:rPr>
-                                <w:rFonts w:ascii="Times New Roman" w:hAnsi="Times New Roman" w:cs="Times New Roman"/>
-                                <w:sz w:val="24"/>
-                                <w:szCs w:val="24"/>
-                              </w:rPr>
-                              <w:t>;</w:t>
-                            </w:r>
-                            <w:r>
-                              <w:rPr>
-                                <w:rFonts w:ascii="Times New Roman" w:hAnsi="Times New Roman" w:cs="Times New Roman"/>
-                                <w:sz w:val="24"/>
-                                <w:szCs w:val="24"/>
-                              </w:rPr>
-                              <w:br/>
-                              <w:t xml:space="preserve">public class </w:t>
-                            </w:r>
-                            <w:proofErr w:type="spellStart"/>
-                            <w:r>
-                              <w:rPr>
-                                <w:rFonts w:ascii="Times New Roman" w:hAnsi="Times New Roman" w:cs="Times New Roman"/>
-                                <w:sz w:val="24"/>
-                                <w:szCs w:val="24"/>
-                              </w:rPr>
-                              <w:t>BuyCar</w:t>
-                            </w:r>
-                            <w:proofErr w:type="spellEnd"/>
-                            <w:r>
-                              <w:rPr>
-                                <w:rFonts w:ascii="Times New Roman" w:hAnsi="Times New Roman" w:cs="Times New Roman"/>
-                                <w:sz w:val="24"/>
-                                <w:szCs w:val="24"/>
-                              </w:rPr>
-                              <w:t xml:space="preserve"> {</w:t>
-                            </w:r>
-                            <w:r>
-                              <w:rPr>
-                                <w:rFonts w:ascii="Times New Roman" w:hAnsi="Times New Roman" w:cs="Times New Roman"/>
-                                <w:sz w:val="24"/>
-                                <w:szCs w:val="24"/>
-                              </w:rPr>
-                              <w:br/>
-                              <w:t xml:space="preserve">    public static void main(String[] </w:t>
-                            </w:r>
-                            <w:proofErr w:type="spellStart"/>
-                            <w:r>
-                              <w:rPr>
-                                <w:rFonts w:ascii="Times New Roman" w:hAnsi="Times New Roman" w:cs="Times New Roman"/>
-                                <w:sz w:val="24"/>
-                                <w:szCs w:val="24"/>
-                              </w:rPr>
-                              <w:t>args</w:t>
-                            </w:r>
-                            <w:proofErr w:type="spellEnd"/>
-                            <w:r>
-                              <w:rPr>
-                                <w:rFonts w:ascii="Times New Roman" w:hAnsi="Times New Roman" w:cs="Times New Roman"/>
-                                <w:sz w:val="24"/>
-                                <w:szCs w:val="24"/>
-                              </w:rPr>
-                              <w:t xml:space="preserve">) throws </w:t>
-                            </w:r>
-                            <w:proofErr w:type="spellStart"/>
-                            <w:r>
-                              <w:rPr>
-                                <w:rFonts w:ascii="Times New Roman" w:hAnsi="Times New Roman" w:cs="Times New Roman"/>
-                                <w:sz w:val="24"/>
-                                <w:szCs w:val="24"/>
-                              </w:rPr>
-                              <w:t>IOException</w:t>
-                            </w:r>
-                            <w:proofErr w:type="spellEnd"/>
-                            <w:r>
-                              <w:rPr>
-                                <w:rFonts w:ascii="Times New Roman" w:hAnsi="Times New Roman" w:cs="Times New Roman"/>
-                                <w:sz w:val="24"/>
-                                <w:szCs w:val="24"/>
-                              </w:rPr>
-                              <w:t xml:space="preserve"> {</w:t>
-                            </w:r>
-                            <w:r>
-                              <w:rPr>
-                                <w:rFonts w:ascii="Times New Roman" w:hAnsi="Times New Roman" w:cs="Times New Roman"/>
-                                <w:sz w:val="24"/>
-                                <w:szCs w:val="24"/>
-                              </w:rPr>
                               <w:br/>
                               <w:t xml:space="preserve">        </w:t>
                             </w:r>
@@ -3093,7 +2916,25 @@
                                 <w:sz w:val="24"/>
                                 <w:szCs w:val="24"/>
                               </w:rPr>
-                              <w:t>GetCarFactory</w:t>
+                              <w:t>System.</w:t>
+                            </w:r>
+                            <w:r>
+                              <w:rPr>
+                                <w:rFonts w:ascii="Times New Roman" w:hAnsi="Times New Roman" w:cs="Times New Roman"/>
+                                <w:i/>
+                                <w:iCs/>
+                                <w:sz w:val="24"/>
+                                <w:szCs w:val="24"/>
+                              </w:rPr>
+                              <w:t>out</w:t>
+                            </w:r>
+                            <w:r>
+                              <w:rPr>
+                                <w:rFonts w:ascii="Times New Roman" w:hAnsi="Times New Roman" w:cs="Times New Roman"/>
+                                <w:sz w:val="24"/>
+                                <w:szCs w:val="24"/>
+                              </w:rPr>
+                              <w:t>.print</w:t>
                             </w:r>
                             <w:proofErr w:type="spellEnd"/>
                             <w:r>
@@ -3102,7 +2943,16 @@
                                 <w:sz w:val="24"/>
                                 <w:szCs w:val="24"/>
                               </w:rPr>
-                              <w:t xml:space="preserve"> </w:t>
+                              <w:t>("Which car you want to buy [Alcazar, Swift]: ");</w:t>
+                            </w:r>
+                            <w:r>
+                              <w:rPr>
+                                <w:rFonts w:ascii="Times New Roman" w:hAnsi="Times New Roman" w:cs="Times New Roman"/>
+                                <w:sz w:val="24"/>
+                                <w:szCs w:val="24"/>
+                              </w:rPr>
+                              <w:br/>
+                              <w:t xml:space="preserve">        String </w:t>
                             </w:r>
                             <w:proofErr w:type="spellStart"/>
                             <w:r>
@@ -3111,7 +2961,7 @@
                                 <w:sz w:val="24"/>
                                 <w:szCs w:val="24"/>
                               </w:rPr>
-                              <w:t>carFactory</w:t>
+                              <w:t>carName</w:t>
                             </w:r>
                             <w:proofErr w:type="spellEnd"/>
                             <w:r>
@@ -3120,7 +2970,7 @@
                                 <w:sz w:val="24"/>
                                 <w:szCs w:val="24"/>
                               </w:rPr>
-                              <w:t xml:space="preserve"> = new </w:t>
+                              <w:t xml:space="preserve"> =</w:t>
                             </w:r>
                             <w:proofErr w:type="spellStart"/>
                             <w:r>
@@ -3129,7 +2979,7 @@
                                 <w:sz w:val="24"/>
                                 <w:szCs w:val="24"/>
                               </w:rPr>
-                              <w:t>GetCarFactory</w:t>
+                              <w:t>br.readLine</w:t>
                             </w:r>
                             <w:proofErr w:type="spellEnd"/>
                             <w:r>
@@ -3164,70 +3014,7 @@
                                 <w:sz w:val="24"/>
                                 <w:szCs w:val="24"/>
                               </w:rPr>
-                              <w:t>BufferedReader</w:t>
-                            </w:r>
-                            <w:proofErr w:type="spellEnd"/>
-                            <w:r>
-                              <w:rPr>
-                                <w:rFonts w:ascii="Times New Roman" w:hAnsi="Times New Roman" w:cs="Times New Roman"/>
-                                <w:sz w:val="24"/>
-                                <w:szCs w:val="24"/>
-                              </w:rPr>
-                              <w:t xml:space="preserve"> </w:t>
-                            </w:r>
-                            <w:proofErr w:type="spellStart"/>
-                            <w:r>
-                              <w:rPr>
-                                <w:rFonts w:ascii="Times New Roman" w:hAnsi="Times New Roman" w:cs="Times New Roman"/>
-                                <w:sz w:val="24"/>
-                                <w:szCs w:val="24"/>
-                              </w:rPr>
-                              <w:t>br</w:t>
-                            </w:r>
-                            <w:proofErr w:type="spellEnd"/>
-                            <w:r>
-                              <w:rPr>
-                                <w:rFonts w:ascii="Times New Roman" w:hAnsi="Times New Roman" w:cs="Times New Roman"/>
-                                <w:sz w:val="24"/>
-                                <w:szCs w:val="24"/>
-                              </w:rPr>
-                              <w:t xml:space="preserve">=new </w:t>
-                            </w:r>
-                            <w:proofErr w:type="spellStart"/>
-                            <w:r>
-                              <w:rPr>
-                                <w:rFonts w:ascii="Times New Roman" w:hAnsi="Times New Roman" w:cs="Times New Roman"/>
-                                <w:sz w:val="24"/>
-                                <w:szCs w:val="24"/>
-                              </w:rPr>
-                              <w:t>BufferedReader</w:t>
-                            </w:r>
-                            <w:proofErr w:type="spellEnd"/>
-                            <w:r>
-                              <w:rPr>
-                                <w:rFonts w:ascii="Times New Roman" w:hAnsi="Times New Roman" w:cs="Times New Roman"/>
-                                <w:sz w:val="24"/>
-                                <w:szCs w:val="24"/>
-                              </w:rPr>
-                              <w:t xml:space="preserve">(new </w:t>
-                            </w:r>
-                            <w:proofErr w:type="spellStart"/>
-                            <w:r>
-                              <w:rPr>
-                                <w:rFonts w:ascii="Times New Roman" w:hAnsi="Times New Roman" w:cs="Times New Roman"/>
-                                <w:sz w:val="24"/>
-                                <w:szCs w:val="24"/>
-                              </w:rPr>
-                              <w:t>InputStreamReader</w:t>
-                            </w:r>
-                            <w:proofErr w:type="spellEnd"/>
-                            <w:r>
-                              <w:rPr>
-                                <w:rFonts w:ascii="Times New Roman" w:hAnsi="Times New Roman" w:cs="Times New Roman"/>
-                                <w:sz w:val="24"/>
-                                <w:szCs w:val="24"/>
-                              </w:rPr>
-                              <w:t>(System.</w:t>
+                              <w:t>System.</w:t>
                             </w:r>
                             <w:r>
                               <w:rPr>
@@ -3237,15 +3024,42 @@
                                 <w:sz w:val="24"/>
                                 <w:szCs w:val="24"/>
                               </w:rPr>
-                              <w:t>in</w:t>
-                            </w:r>
-                            <w:r>
-                              <w:rPr>
-                                <w:rFonts w:ascii="Times New Roman" w:hAnsi="Times New Roman" w:cs="Times New Roman"/>
-                                <w:sz w:val="24"/>
-                                <w:szCs w:val="24"/>
-                              </w:rPr>
-                              <w:t>));</w:t>
+                              <w:t>out</w:t>
+                            </w:r>
+                            <w:r>
+                              <w:rPr>
+                                <w:rFonts w:ascii="Times New Roman" w:hAnsi="Times New Roman" w:cs="Times New Roman"/>
+                                <w:sz w:val="24"/>
+                                <w:szCs w:val="24"/>
+                              </w:rPr>
+                              <w:t>.println</w:t>
+                            </w:r>
+                            <w:proofErr w:type="spellEnd"/>
+                            <w:r>
+                              <w:rPr>
+                                <w:rFonts w:ascii="Times New Roman" w:hAnsi="Times New Roman" w:cs="Times New Roman"/>
+                                <w:sz w:val="24"/>
+                                <w:szCs w:val="24"/>
+                              </w:rPr>
+                              <w:t>("Ok! \</w:t>
+                            </w:r>
+                            <w:proofErr w:type="spellStart"/>
+                            <w:r>
+                              <w:rPr>
+                                <w:rFonts w:ascii="Times New Roman" w:hAnsi="Times New Roman" w:cs="Times New Roman"/>
+                                <w:sz w:val="24"/>
+                                <w:szCs w:val="24"/>
+                              </w:rPr>
+                              <w:t>nPlease</w:t>
+                            </w:r>
+                            <w:proofErr w:type="spellEnd"/>
+                            <w:r>
+                              <w:rPr>
+                                <w:rFonts w:ascii="Times New Roman" w:hAnsi="Times New Roman" w:cs="Times New Roman"/>
+                                <w:sz w:val="24"/>
+                                <w:szCs w:val="24"/>
+                              </w:rPr>
+                              <w:t xml:space="preserve"> Enter the Specifications you need: ");</w:t>
                             </w:r>
                             <w:r>
                               <w:rPr>
@@ -3272,8 +3086,9 @@
                                 <w:sz w:val="24"/>
                                 <w:szCs w:val="24"/>
                               </w:rPr>
-                              <w:t>// Name</w:t>
-                            </w:r>
+                              <w:t xml:space="preserve">// </w:t>
+                            </w:r>
+                            <w:proofErr w:type="spellStart"/>
                             <w:r>
                               <w:rPr>
                                 <w:rFonts w:ascii="Times New Roman" w:hAnsi="Times New Roman" w:cs="Times New Roman"/>
@@ -3282,6 +3097,17 @@
                                 <w:sz w:val="24"/>
                                 <w:szCs w:val="24"/>
                               </w:rPr>
+                              <w:t>Color</w:t>
+                            </w:r>
+                            <w:proofErr w:type="spellEnd"/>
+                            <w:r>
+                              <w:rPr>
+                                <w:rFonts w:ascii="Times New Roman" w:hAnsi="Times New Roman" w:cs="Times New Roman"/>
+                                <w:i/>
+                                <w:iCs/>
+                                <w:sz w:val="24"/>
+                                <w:szCs w:val="24"/>
+                              </w:rPr>
                               <w:br/>
                               <w:t xml:space="preserve">        </w:t>
                             </w:r>
@@ -3319,7 +3145,43 @@
                                 <w:sz w:val="24"/>
                                 <w:szCs w:val="24"/>
                               </w:rPr>
-                              <w:t>("Which car you want to buy [Alcazar, Swift]: ");</w:t>
+                              <w:t>("</w:t>
+                            </w:r>
+                            <w:proofErr w:type="spellStart"/>
+                            <w:r>
+                              <w:rPr>
+                                <w:rFonts w:ascii="Times New Roman" w:hAnsi="Times New Roman" w:cs="Times New Roman"/>
+                                <w:sz w:val="24"/>
+                                <w:szCs w:val="24"/>
+                              </w:rPr>
+                              <w:t>Color</w:t>
+                            </w:r>
+                            <w:proofErr w:type="spellEnd"/>
+                            <w:r>
+                              <w:rPr>
+                                <w:rFonts w:ascii="Times New Roman" w:hAnsi="Times New Roman" w:cs="Times New Roman"/>
+                                <w:sz w:val="24"/>
+                                <w:szCs w:val="24"/>
+                              </w:rPr>
+                              <w:t xml:space="preserve"> [ </w:t>
+                            </w:r>
+                            <w:proofErr w:type="spellStart"/>
+                            <w:r>
+                              <w:rPr>
+                                <w:rFonts w:ascii="Times New Roman" w:hAnsi="Times New Roman" w:cs="Times New Roman"/>
+                                <w:sz w:val="24"/>
+                                <w:szCs w:val="24"/>
+                              </w:rPr>
+                              <w:t>Black,Red,White,Brown</w:t>
+                            </w:r>
+                            <w:proofErr w:type="spellEnd"/>
+                            <w:r>
+                              <w:rPr>
+                                <w:rFonts w:ascii="Times New Roman" w:hAnsi="Times New Roman" w:cs="Times New Roman"/>
+                                <w:sz w:val="24"/>
+                                <w:szCs w:val="24"/>
+                              </w:rPr>
+                              <w:t xml:space="preserve"> ] : ");</w:t>
                             </w:r>
                             <w:r>
                               <w:rPr>
@@ -3337,6 +3199,77 @@
                                 <w:sz w:val="24"/>
                                 <w:szCs w:val="24"/>
                               </w:rPr>
+                              <w:t>color</w:t>
+                            </w:r>
+                            <w:proofErr w:type="spellEnd"/>
+                            <w:r>
+                              <w:rPr>
+                                <w:rFonts w:ascii="Times New Roman" w:hAnsi="Times New Roman" w:cs="Times New Roman"/>
+                                <w:sz w:val="24"/>
+                                <w:szCs w:val="24"/>
+                              </w:rPr>
+                              <w:t xml:space="preserve"> = </w:t>
+                            </w:r>
+                            <w:proofErr w:type="spellStart"/>
+                            <w:r>
+                              <w:rPr>
+                                <w:rFonts w:ascii="Times New Roman" w:hAnsi="Times New Roman" w:cs="Times New Roman"/>
+                                <w:sz w:val="24"/>
+                                <w:szCs w:val="24"/>
+                              </w:rPr>
+                              <w:t>br.readLine</w:t>
+                            </w:r>
+                            <w:proofErr w:type="spellEnd"/>
+                            <w:r>
+                              <w:rPr>
+                                <w:rFonts w:ascii="Times New Roman" w:hAnsi="Times New Roman" w:cs="Times New Roman"/>
+                                <w:sz w:val="24"/>
+                                <w:szCs w:val="24"/>
+                              </w:rPr>
+                              <w:t>();</w:t>
+                            </w:r>
+                            <w:r>
+                              <w:rPr>
+                                <w:rFonts w:ascii="Times New Roman" w:hAnsi="Times New Roman" w:cs="Times New Roman"/>
+                                <w:sz w:val="24"/>
+                                <w:szCs w:val="24"/>
+                              </w:rPr>
+                              <w:br/>
+                            </w:r>
+                            <w:r>
+                              <w:rPr>
+                                <w:rFonts w:ascii="Times New Roman" w:hAnsi="Times New Roman" w:cs="Times New Roman"/>
+                                <w:sz w:val="24"/>
+                                <w:szCs w:val="24"/>
+                              </w:rPr>
+                              <w:br/>
+                              <w:t xml:space="preserve">        Car c = </w:t>
+                            </w:r>
+                            <w:proofErr w:type="spellStart"/>
+                            <w:r>
+                              <w:rPr>
+                                <w:rFonts w:ascii="Times New Roman" w:hAnsi="Times New Roman" w:cs="Times New Roman"/>
+                                <w:sz w:val="24"/>
+                                <w:szCs w:val="24"/>
+                              </w:rPr>
+                              <w:t>carFactory.getCar</w:t>
+                            </w:r>
+                            <w:proofErr w:type="spellEnd"/>
+                            <w:r>
+                              <w:rPr>
+                                <w:rFonts w:ascii="Times New Roman" w:hAnsi="Times New Roman" w:cs="Times New Roman"/>
+                                <w:sz w:val="24"/>
+                                <w:szCs w:val="24"/>
+                              </w:rPr>
+                              <w:t>(</w:t>
+                            </w:r>
+                            <w:proofErr w:type="spellStart"/>
+                            <w:r>
+                              <w:rPr>
+                                <w:rFonts w:ascii="Times New Roman" w:hAnsi="Times New Roman" w:cs="Times New Roman"/>
+                                <w:sz w:val="24"/>
+                                <w:szCs w:val="24"/>
+                              </w:rPr>
                               <w:t>carName</w:t>
                             </w:r>
                             <w:proofErr w:type="spellEnd"/>
@@ -3346,25 +3279,7 @@
                                 <w:sz w:val="24"/>
                                 <w:szCs w:val="24"/>
                               </w:rPr>
-                              <w:t xml:space="preserve"> =</w:t>
-                            </w:r>
-                            <w:proofErr w:type="spellStart"/>
-                            <w:r>
-                              <w:rPr>
-                                <w:rFonts w:ascii="Times New Roman" w:hAnsi="Times New Roman" w:cs="Times New Roman"/>
-                                <w:sz w:val="24"/>
-                                <w:szCs w:val="24"/>
-                              </w:rPr>
-                              <w:t>br.readLine</w:t>
-                            </w:r>
-                            <w:proofErr w:type="spellEnd"/>
-                            <w:r>
-                              <w:rPr>
-                                <w:rFonts w:ascii="Times New Roman" w:hAnsi="Times New Roman" w:cs="Times New Roman"/>
-                                <w:sz w:val="24"/>
-                                <w:szCs w:val="24"/>
-                              </w:rPr>
-                              <w:t>();</w:t>
+                              <w:t>);</w:t>
                             </w:r>
                             <w:r>
                               <w:rPr>
@@ -3408,7 +3323,7 @@
                                 <w:sz w:val="24"/>
                                 <w:szCs w:val="24"/>
                               </w:rPr>
-                              <w:t>.println</w:t>
+                              <w:t>.print</w:t>
                             </w:r>
                             <w:proofErr w:type="spellEnd"/>
                             <w:r>
@@ -3417,7 +3332,7 @@
                                 <w:sz w:val="24"/>
                                 <w:szCs w:val="24"/>
                               </w:rPr>
-                              <w:t>("Ok! \</w:t>
+                              <w:t xml:space="preserve">("Your Bill amount for " + </w:t>
                             </w:r>
                             <w:proofErr w:type="spellStart"/>
                             <w:r>
@@ -3426,7 +3341,7 @@
                                 <w:sz w:val="24"/>
                                 <w:szCs w:val="24"/>
                               </w:rPr>
-                              <w:t>nPlease</w:t>
+                              <w:t>carName</w:t>
                             </w:r>
                             <w:proofErr w:type="spellEnd"/>
                             <w:r>
@@ -3435,15 +3350,7 @@
                                 <w:sz w:val="24"/>
                                 <w:szCs w:val="24"/>
                               </w:rPr>
-                              <w:t xml:space="preserve"> Enter the Specifications you need: ");</w:t>
-                            </w:r>
-                            <w:r>
-                              <w:rPr>
-                                <w:rFonts w:ascii="Times New Roman" w:hAnsi="Times New Roman" w:cs="Times New Roman"/>
-                                <w:sz w:val="24"/>
-                                <w:szCs w:val="24"/>
-                              </w:rPr>
-                              <w:br/>
+                              <w:t xml:space="preserve"> + " is ");</w:t>
                             </w:r>
                             <w:r>
                               <w:rPr>
@@ -3454,33 +3361,27 @@
                               <w:br/>
                               <w:t xml:space="preserve">        </w:t>
                             </w:r>
-                            <w:r>
-                              <w:rPr>
-                                <w:rFonts w:ascii="Times New Roman" w:hAnsi="Times New Roman" w:cs="Times New Roman"/>
-                                <w:i/>
-                                <w:iCs/>
-                                <w:sz w:val="24"/>
-                                <w:szCs w:val="24"/>
-                              </w:rPr>
-                              <w:t xml:space="preserve">// </w:t>
-                            </w:r>
                             <w:proofErr w:type="spellStart"/>
                             <w:r>
                               <w:rPr>
                                 <w:rFonts w:ascii="Times New Roman" w:hAnsi="Times New Roman" w:cs="Times New Roman"/>
-                                <w:i/>
-                                <w:iCs/>
-                                <w:sz w:val="24"/>
-                                <w:szCs w:val="24"/>
-                              </w:rPr>
-                              <w:t>Color</w:t>
+                                <w:sz w:val="24"/>
+                                <w:szCs w:val="24"/>
+                              </w:rPr>
+                              <w:t>c.getPrice</w:t>
                             </w:r>
                             <w:proofErr w:type="spellEnd"/>
                             <w:r>
                               <w:rPr>
                                 <w:rFonts w:ascii="Times New Roman" w:hAnsi="Times New Roman" w:cs="Times New Roman"/>
-                                <w:i/>
-                                <w:iCs/>
+                                <w:sz w:val="24"/>
+                                <w:szCs w:val="24"/>
+                              </w:rPr>
+                              <w:t>();</w:t>
+                            </w:r>
+                            <w:r>
+                              <w:rPr>
+                                <w:rFonts w:ascii="Times New Roman" w:hAnsi="Times New Roman" w:cs="Times New Roman"/>
                                 <w:sz w:val="24"/>
                                 <w:szCs w:val="24"/>
                               </w:rPr>
@@ -3494,283 +3395,6 @@
                                 <w:sz w:val="24"/>
                                 <w:szCs w:val="24"/>
                               </w:rPr>
-                              <w:t>System.</w:t>
-                            </w:r>
-                            <w:r>
-                              <w:rPr>
-                                <w:rFonts w:ascii="Times New Roman" w:hAnsi="Times New Roman" w:cs="Times New Roman"/>
-                                <w:i/>
-                                <w:iCs/>
-                                <w:sz w:val="24"/>
-                                <w:szCs w:val="24"/>
-                              </w:rPr>
-                              <w:t>out</w:t>
-                            </w:r>
-                            <w:r>
-                              <w:rPr>
-                                <w:rFonts w:ascii="Times New Roman" w:hAnsi="Times New Roman" w:cs="Times New Roman"/>
-                                <w:sz w:val="24"/>
-                                <w:szCs w:val="24"/>
-                              </w:rPr>
-                              <w:t>.print</w:t>
-                            </w:r>
-                            <w:proofErr w:type="spellEnd"/>
-                            <w:r>
-                              <w:rPr>
-                                <w:rFonts w:ascii="Times New Roman" w:hAnsi="Times New Roman" w:cs="Times New Roman"/>
-                                <w:sz w:val="24"/>
-                                <w:szCs w:val="24"/>
-                              </w:rPr>
-                              <w:t>("</w:t>
-                            </w:r>
-                            <w:proofErr w:type="spellStart"/>
-                            <w:r>
-                              <w:rPr>
-                                <w:rFonts w:ascii="Times New Roman" w:hAnsi="Times New Roman" w:cs="Times New Roman"/>
-                                <w:sz w:val="24"/>
-                                <w:szCs w:val="24"/>
-                              </w:rPr>
-                              <w:t>Color</w:t>
-                            </w:r>
-                            <w:proofErr w:type="spellEnd"/>
-                            <w:r>
-                              <w:rPr>
-                                <w:rFonts w:ascii="Times New Roman" w:hAnsi="Times New Roman" w:cs="Times New Roman"/>
-                                <w:sz w:val="24"/>
-                                <w:szCs w:val="24"/>
-                              </w:rPr>
-                              <w:t xml:space="preserve"> [ </w:t>
-                            </w:r>
-                            <w:proofErr w:type="spellStart"/>
-                            <w:r>
-                              <w:rPr>
-                                <w:rFonts w:ascii="Times New Roman" w:hAnsi="Times New Roman" w:cs="Times New Roman"/>
-                                <w:sz w:val="24"/>
-                                <w:szCs w:val="24"/>
-                              </w:rPr>
-                              <w:t>Black,Red,White,Brown</w:t>
-                            </w:r>
-                            <w:proofErr w:type="spellEnd"/>
-                            <w:r>
-                              <w:rPr>
-                                <w:rFonts w:ascii="Times New Roman" w:hAnsi="Times New Roman" w:cs="Times New Roman"/>
-                                <w:sz w:val="24"/>
-                                <w:szCs w:val="24"/>
-                              </w:rPr>
-                              <w:t xml:space="preserve"> ] : ");</w:t>
-                            </w:r>
-                            <w:r>
-                              <w:rPr>
-                                <w:rFonts w:ascii="Times New Roman" w:hAnsi="Times New Roman" w:cs="Times New Roman"/>
-                                <w:sz w:val="24"/>
-                                <w:szCs w:val="24"/>
-                              </w:rPr>
-                              <w:br/>
-                              <w:t xml:space="preserve">        String </w:t>
-                            </w:r>
-                            <w:proofErr w:type="spellStart"/>
-                            <w:r>
-                              <w:rPr>
-                                <w:rFonts w:ascii="Times New Roman" w:hAnsi="Times New Roman" w:cs="Times New Roman"/>
-                                <w:sz w:val="24"/>
-                                <w:szCs w:val="24"/>
-                              </w:rPr>
-                              <w:t>color</w:t>
-                            </w:r>
-                            <w:proofErr w:type="spellEnd"/>
-                            <w:r>
-                              <w:rPr>
-                                <w:rFonts w:ascii="Times New Roman" w:hAnsi="Times New Roman" w:cs="Times New Roman"/>
-                                <w:sz w:val="24"/>
-                                <w:szCs w:val="24"/>
-                              </w:rPr>
-                              <w:t xml:space="preserve"> = </w:t>
-                            </w:r>
-                            <w:proofErr w:type="spellStart"/>
-                            <w:r>
-                              <w:rPr>
-                                <w:rFonts w:ascii="Times New Roman" w:hAnsi="Times New Roman" w:cs="Times New Roman"/>
-                                <w:sz w:val="24"/>
-                                <w:szCs w:val="24"/>
-                              </w:rPr>
-                              <w:t>br.readLine</w:t>
-                            </w:r>
-                            <w:proofErr w:type="spellEnd"/>
-                            <w:r>
-                              <w:rPr>
-                                <w:rFonts w:ascii="Times New Roman" w:hAnsi="Times New Roman" w:cs="Times New Roman"/>
-                                <w:sz w:val="24"/>
-                                <w:szCs w:val="24"/>
-                              </w:rPr>
-                              <w:t>();</w:t>
-                            </w:r>
-                            <w:r>
-                              <w:rPr>
-                                <w:rFonts w:ascii="Times New Roman" w:hAnsi="Times New Roman" w:cs="Times New Roman"/>
-                                <w:sz w:val="24"/>
-                                <w:szCs w:val="24"/>
-                              </w:rPr>
-                              <w:br/>
-                            </w:r>
-                            <w:r>
-                              <w:rPr>
-                                <w:rFonts w:ascii="Times New Roman" w:hAnsi="Times New Roman" w:cs="Times New Roman"/>
-                                <w:sz w:val="24"/>
-                                <w:szCs w:val="24"/>
-                              </w:rPr>
-                              <w:br/>
-                              <w:t xml:space="preserve">        Car c = </w:t>
-                            </w:r>
-                            <w:proofErr w:type="spellStart"/>
-                            <w:r>
-                              <w:rPr>
-                                <w:rFonts w:ascii="Times New Roman" w:hAnsi="Times New Roman" w:cs="Times New Roman"/>
-                                <w:sz w:val="24"/>
-                                <w:szCs w:val="24"/>
-                              </w:rPr>
-                              <w:t>carFactory.getCar</w:t>
-                            </w:r>
-                            <w:proofErr w:type="spellEnd"/>
-                            <w:r>
-                              <w:rPr>
-                                <w:rFonts w:ascii="Times New Roman" w:hAnsi="Times New Roman" w:cs="Times New Roman"/>
-                                <w:sz w:val="24"/>
-                                <w:szCs w:val="24"/>
-                              </w:rPr>
-                              <w:t>(</w:t>
-                            </w:r>
-                            <w:proofErr w:type="spellStart"/>
-                            <w:r>
-                              <w:rPr>
-                                <w:rFonts w:ascii="Times New Roman" w:hAnsi="Times New Roman" w:cs="Times New Roman"/>
-                                <w:sz w:val="24"/>
-                                <w:szCs w:val="24"/>
-                              </w:rPr>
-                              <w:t>carName</w:t>
-                            </w:r>
-                            <w:proofErr w:type="spellEnd"/>
-                            <w:r>
-                              <w:rPr>
-                                <w:rFonts w:ascii="Times New Roman" w:hAnsi="Times New Roman" w:cs="Times New Roman"/>
-                                <w:sz w:val="24"/>
-                                <w:szCs w:val="24"/>
-                              </w:rPr>
-                              <w:t>);</w:t>
-                            </w:r>
-                            <w:r>
-                              <w:rPr>
-                                <w:rFonts w:ascii="Times New Roman" w:hAnsi="Times New Roman" w:cs="Times New Roman"/>
-                                <w:sz w:val="24"/>
-                                <w:szCs w:val="24"/>
-                              </w:rPr>
-                              <w:br/>
-                            </w:r>
-                            <w:r>
-                              <w:rPr>
-                                <w:rFonts w:ascii="Times New Roman" w:hAnsi="Times New Roman" w:cs="Times New Roman"/>
-                                <w:sz w:val="24"/>
-                                <w:szCs w:val="24"/>
-                              </w:rPr>
-                              <w:br/>
-                              <w:t xml:space="preserve">        </w:t>
-                            </w:r>
-                            <w:proofErr w:type="spellStart"/>
-                            <w:r>
-                              <w:rPr>
-                                <w:rFonts w:ascii="Times New Roman" w:hAnsi="Times New Roman" w:cs="Times New Roman"/>
-                                <w:sz w:val="24"/>
-                                <w:szCs w:val="24"/>
-                              </w:rPr>
-                              <w:t>System.</w:t>
-                            </w:r>
-                            <w:r>
-                              <w:rPr>
-                                <w:rFonts w:ascii="Times New Roman" w:hAnsi="Times New Roman" w:cs="Times New Roman"/>
-                                <w:i/>
-                                <w:iCs/>
-                                <w:sz w:val="24"/>
-                                <w:szCs w:val="24"/>
-                              </w:rPr>
-                              <w:t>out</w:t>
-                            </w:r>
-                            <w:r>
-                              <w:rPr>
-                                <w:rFonts w:ascii="Times New Roman" w:hAnsi="Times New Roman" w:cs="Times New Roman"/>
-                                <w:sz w:val="24"/>
-                                <w:szCs w:val="24"/>
-                              </w:rPr>
-                              <w:t>.print</w:t>
-                            </w:r>
-                            <w:proofErr w:type="spellEnd"/>
-                            <w:r>
-                              <w:rPr>
-                                <w:rFonts w:ascii="Times New Roman" w:hAnsi="Times New Roman" w:cs="Times New Roman"/>
-                                <w:sz w:val="24"/>
-                                <w:szCs w:val="24"/>
-                              </w:rPr>
-                              <w:t xml:space="preserve">("Your Bill amount for " + </w:t>
-                            </w:r>
-                            <w:proofErr w:type="spellStart"/>
-                            <w:r>
-                              <w:rPr>
-                                <w:rFonts w:ascii="Times New Roman" w:hAnsi="Times New Roman" w:cs="Times New Roman"/>
-                                <w:sz w:val="24"/>
-                                <w:szCs w:val="24"/>
-                              </w:rPr>
-                              <w:t>carName</w:t>
-                            </w:r>
-                            <w:proofErr w:type="spellEnd"/>
-                            <w:r>
-                              <w:rPr>
-                                <w:rFonts w:ascii="Times New Roman" w:hAnsi="Times New Roman" w:cs="Times New Roman"/>
-                                <w:sz w:val="24"/>
-                                <w:szCs w:val="24"/>
-                              </w:rPr>
-                              <w:t xml:space="preserve"> + " is ");</w:t>
-                            </w:r>
-                            <w:r>
-                              <w:rPr>
-                                <w:rFonts w:ascii="Times New Roman" w:hAnsi="Times New Roman" w:cs="Times New Roman"/>
-                                <w:sz w:val="24"/>
-                                <w:szCs w:val="24"/>
-                              </w:rPr>
-                              <w:br/>
-                              <w:t xml:space="preserve">        </w:t>
-                            </w:r>
-                            <w:proofErr w:type="spellStart"/>
-                            <w:r>
-                              <w:rPr>
-                                <w:rFonts w:ascii="Times New Roman" w:hAnsi="Times New Roman" w:cs="Times New Roman"/>
-                                <w:sz w:val="24"/>
-                                <w:szCs w:val="24"/>
-                              </w:rPr>
-                              <w:t>c.getPrice</w:t>
-                            </w:r>
-                            <w:proofErr w:type="spellEnd"/>
-                            <w:r>
-                              <w:rPr>
-                                <w:rFonts w:ascii="Times New Roman" w:hAnsi="Times New Roman" w:cs="Times New Roman"/>
-                                <w:sz w:val="24"/>
-                                <w:szCs w:val="24"/>
-                              </w:rPr>
-                              <w:t>();</w:t>
-                            </w:r>
-                            <w:r>
-                              <w:rPr>
-                                <w:rFonts w:ascii="Times New Roman" w:hAnsi="Times New Roman" w:cs="Times New Roman"/>
-                                <w:sz w:val="24"/>
-                                <w:szCs w:val="24"/>
-                              </w:rPr>
-                              <w:br/>
-                              <w:t xml:space="preserve">        </w:t>
-                            </w:r>
-                            <w:proofErr w:type="spellStart"/>
-                            <w:r>
-                              <w:rPr>
-                                <w:rFonts w:ascii="Times New Roman" w:hAnsi="Times New Roman" w:cs="Times New Roman"/>
-                                <w:sz w:val="24"/>
-                                <w:szCs w:val="24"/>
-                              </w:rPr>
                               <w:t>c.calculateBill</w:t>
                             </w:r>
                             <w:proofErr w:type="spellEnd"/>
@@ -3827,7 +3451,6 @@
                               <w:t>}</w:t>
                             </w:r>
                           </w:p>
-                          <w:p/>
                         </w:txbxContent>
                       </wps:txbx>
                       <wps:bodyPr rot="0" vert="horz" wrap="square" lIns="91440" tIns="45720" rIns="91440" bIns="45720" anchor="t" anchorCtr="0">
@@ -3847,158 +3470,302 @@
           </mc:Choice>
           <mc:Fallback>
             <w:pict>
-              <v:shape w14:anchorId="02FFFBC0" id="_x0000_s1030" type="#_x0000_t109" style="position:absolute;margin-left:0;margin-top:14.05pt;width:485.3pt;height:414pt;z-index:251667456;visibility:visible;mso-wrap-style:square;mso-width-percent:0;mso-height-percent:0;mso-wrap-distance-left:9pt;mso-wrap-distance-top:3.6pt;mso-wrap-distance-right:9pt;mso-wrap-distance-bottom:3.6pt;mso-position-horizontal:left;mso-position-horizontal-relative:margin;mso-position-vertical:absolute;mso-position-vertical-relative:text;mso-width-percent:0;mso-height-percent:0;mso-width-relative:margin;mso-height-relative:margin;v-text-anchor:top" o:gfxdata="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" fillcolor="#f2f2f2" stroked="f">
+              <v:shape w14:anchorId="02FFFBC0" id="_x0000_s1030" type="#_x0000_t109" style="position:absolute;margin-left:0;margin-top:14.05pt;width:485.3pt;height:397.5pt;z-index:251667456;visibility:visible;mso-wrap-style:square;mso-width-percent:0;mso-height-percent:0;mso-wrap-distance-left:9pt;mso-wrap-distance-top:3.6pt;mso-wrap-distance-right:9pt;mso-wrap-distance-bottom:3.6pt;mso-position-horizontal:left;mso-position-horizontal-relative:margin;mso-position-vertical:absolute;mso-position-vertical-relative:text;mso-width-percent:0;mso-height-percent:0;mso-width-relative:margin;mso-height-relative:margin;v-text-anchor:top" o:gfxdata="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" filled="f" stroked="f">
                 <v:textbox>
                   <w:txbxContent>
                     <w:p>
                       <w:pPr>
                         <w:rPr>
                           <w:rFonts w:ascii="Times New Roman" w:hAnsi="Times New Roman" w:cs="Times New Roman"/>
-                          <w:b/>
-                          <w:bCs/>
+                          <w:sz w:val="24"/>
+                          <w:szCs w:val="24"/>
+                        </w:rPr>
+                      </w:pPr>
+                      <w:r>
+                        <w:rPr>
+                          <w:rFonts w:ascii="Times New Roman" w:hAnsi="Times New Roman" w:cs="Times New Roman"/>
+                          <w:sz w:val="24"/>
+                          <w:szCs w:val="24"/>
+                        </w:rPr>
+                        <w:t>import java.io.*;</w:t>
+                      </w:r>
+                      <w:r>
+                        <w:rPr>
+                          <w:rFonts w:ascii="Times New Roman" w:hAnsi="Times New Roman" w:cs="Times New Roman"/>
+                          <w:sz w:val="24"/>
+                          <w:szCs w:val="24"/>
+                        </w:rPr>
+                        <w:br/>
+                        <w:t xml:space="preserve">public class </w:t>
+                      </w:r>
+                      <w:proofErr w:type="spellStart"/>
+                      <w:r>
+                        <w:rPr>
+                          <w:rFonts w:ascii="Times New Roman" w:hAnsi="Times New Roman" w:cs="Times New Roman"/>
+                          <w:sz w:val="24"/>
+                          <w:szCs w:val="24"/>
+                        </w:rPr>
+                        <w:t>BuyCar</w:t>
+                      </w:r>
+                      <w:proofErr w:type="spellEnd"/>
+                      <w:r>
+                        <w:rPr>
+                          <w:rFonts w:ascii="Times New Roman" w:hAnsi="Times New Roman" w:cs="Times New Roman"/>
+                          <w:sz w:val="24"/>
+                          <w:szCs w:val="24"/>
+                        </w:rPr>
+                        <w:t xml:space="preserve"> {</w:t>
+                      </w:r>
+                      <w:r>
+                        <w:rPr>
+                          <w:rFonts w:ascii="Times New Roman" w:hAnsi="Times New Roman" w:cs="Times New Roman"/>
+                          <w:sz w:val="24"/>
+                          <w:szCs w:val="24"/>
+                        </w:rPr>
+                        <w:br/>
+                        <w:t xml:space="preserve">    public static void main(String[] </w:t>
+                      </w:r>
+                      <w:proofErr w:type="spellStart"/>
+                      <w:r>
+                        <w:rPr>
+                          <w:rFonts w:ascii="Times New Roman" w:hAnsi="Times New Roman" w:cs="Times New Roman"/>
+                          <w:sz w:val="24"/>
+                          <w:szCs w:val="24"/>
+                        </w:rPr>
+                        <w:t>args</w:t>
+                      </w:r>
+                      <w:proofErr w:type="spellEnd"/>
+                      <w:r>
+                        <w:rPr>
+                          <w:rFonts w:ascii="Times New Roman" w:hAnsi="Times New Roman" w:cs="Times New Roman"/>
+                          <w:sz w:val="24"/>
+                          <w:szCs w:val="24"/>
+                        </w:rPr>
+                        <w:t xml:space="preserve">) throws </w:t>
+                      </w:r>
+                      <w:proofErr w:type="spellStart"/>
+                      <w:r>
+                        <w:rPr>
+                          <w:rFonts w:ascii="Times New Roman" w:hAnsi="Times New Roman" w:cs="Times New Roman"/>
+                          <w:sz w:val="24"/>
+                          <w:szCs w:val="24"/>
+                        </w:rPr>
+                        <w:t>IOException</w:t>
+                      </w:r>
+                      <w:proofErr w:type="spellEnd"/>
+                      <w:r>
+                        <w:rPr>
+                          <w:rFonts w:ascii="Times New Roman" w:hAnsi="Times New Roman" w:cs="Times New Roman"/>
+                          <w:sz w:val="24"/>
+                          <w:szCs w:val="24"/>
+                        </w:rPr>
+                        <w:t xml:space="preserve"> {</w:t>
+                      </w:r>
+                      <w:r>
+                        <w:rPr>
+                          <w:rFonts w:ascii="Times New Roman" w:hAnsi="Times New Roman" w:cs="Times New Roman"/>
+                          <w:sz w:val="24"/>
+                          <w:szCs w:val="24"/>
+                        </w:rPr>
+                        <w:br/>
+                        <w:t xml:space="preserve">        </w:t>
+                      </w:r>
+                      <w:proofErr w:type="spellStart"/>
+                      <w:r>
+                        <w:rPr>
+                          <w:rFonts w:ascii="Times New Roman" w:hAnsi="Times New Roman" w:cs="Times New Roman"/>
+                          <w:sz w:val="24"/>
+                          <w:szCs w:val="24"/>
+                        </w:rPr>
+                        <w:t>GetCarFactory</w:t>
+                      </w:r>
+                      <w:proofErr w:type="spellEnd"/>
+                      <w:r>
+                        <w:rPr>
+                          <w:rFonts w:ascii="Times New Roman" w:hAnsi="Times New Roman" w:cs="Times New Roman"/>
+                          <w:sz w:val="24"/>
+                          <w:szCs w:val="24"/>
+                        </w:rPr>
+                        <w:t xml:space="preserve"> </w:t>
+                      </w:r>
+                      <w:proofErr w:type="spellStart"/>
+                      <w:r>
+                        <w:rPr>
+                          <w:rFonts w:ascii="Times New Roman" w:hAnsi="Times New Roman" w:cs="Times New Roman"/>
+                          <w:sz w:val="24"/>
+                          <w:szCs w:val="24"/>
+                        </w:rPr>
+                        <w:t>carFactory</w:t>
+                      </w:r>
+                      <w:proofErr w:type="spellEnd"/>
+                      <w:r>
+                        <w:rPr>
+                          <w:rFonts w:ascii="Times New Roman" w:hAnsi="Times New Roman" w:cs="Times New Roman"/>
+                          <w:sz w:val="24"/>
+                          <w:szCs w:val="24"/>
+                        </w:rPr>
+                        <w:t xml:space="preserve"> = new </w:t>
+                      </w:r>
+                      <w:proofErr w:type="spellStart"/>
+                      <w:r>
+                        <w:rPr>
+                          <w:rFonts w:ascii="Times New Roman" w:hAnsi="Times New Roman" w:cs="Times New Roman"/>
+                          <w:sz w:val="24"/>
+                          <w:szCs w:val="24"/>
+                        </w:rPr>
+                        <w:t>GetCarFactory</w:t>
+                      </w:r>
+                      <w:proofErr w:type="spellEnd"/>
+                      <w:r>
+                        <w:rPr>
+                          <w:rFonts w:ascii="Times New Roman" w:hAnsi="Times New Roman" w:cs="Times New Roman"/>
+                          <w:sz w:val="24"/>
+                          <w:szCs w:val="24"/>
+                        </w:rPr>
+                        <w:t>();</w:t>
+                      </w:r>
+                      <w:r>
+                        <w:rPr>
+                          <w:rFonts w:ascii="Times New Roman" w:hAnsi="Times New Roman" w:cs="Times New Roman"/>
+                          <w:sz w:val="24"/>
+                          <w:szCs w:val="24"/>
+                        </w:rPr>
+                        <w:br/>
+                      </w:r>
+                      <w:r>
+                        <w:rPr>
+                          <w:rFonts w:ascii="Times New Roman" w:hAnsi="Times New Roman" w:cs="Times New Roman"/>
+                          <w:sz w:val="24"/>
+                          <w:szCs w:val="24"/>
+                        </w:rPr>
+                        <w:br/>
+                        <w:t xml:space="preserve">        </w:t>
+                      </w:r>
+                      <w:proofErr w:type="spellStart"/>
+                      <w:r>
+                        <w:rPr>
+                          <w:rFonts w:ascii="Times New Roman" w:hAnsi="Times New Roman" w:cs="Times New Roman"/>
+                          <w:sz w:val="24"/>
+                          <w:szCs w:val="24"/>
+                        </w:rPr>
+                        <w:t>BufferedReader</w:t>
+                      </w:r>
+                      <w:proofErr w:type="spellEnd"/>
+                      <w:r>
+                        <w:rPr>
+                          <w:rFonts w:ascii="Times New Roman" w:hAnsi="Times New Roman" w:cs="Times New Roman"/>
+                          <w:sz w:val="24"/>
+                          <w:szCs w:val="24"/>
+                        </w:rPr>
+                        <w:t xml:space="preserve"> </w:t>
+                      </w:r>
+                      <w:proofErr w:type="spellStart"/>
+                      <w:r>
+                        <w:rPr>
+                          <w:rFonts w:ascii="Times New Roman" w:hAnsi="Times New Roman" w:cs="Times New Roman"/>
+                          <w:sz w:val="24"/>
+                          <w:szCs w:val="24"/>
+                        </w:rPr>
+                        <w:t>br</w:t>
+                      </w:r>
+                      <w:proofErr w:type="spellEnd"/>
+                      <w:r>
+                        <w:rPr>
+                          <w:rFonts w:ascii="Times New Roman" w:hAnsi="Times New Roman" w:cs="Times New Roman"/>
+                          <w:sz w:val="24"/>
+                          <w:szCs w:val="24"/>
+                        </w:rPr>
+                        <w:t xml:space="preserve">=new </w:t>
+                      </w:r>
+                      <w:proofErr w:type="spellStart"/>
+                      <w:r>
+                        <w:rPr>
+                          <w:rFonts w:ascii="Times New Roman" w:hAnsi="Times New Roman" w:cs="Times New Roman"/>
+                          <w:sz w:val="24"/>
+                          <w:szCs w:val="24"/>
+                        </w:rPr>
+                        <w:t>BufferedReader</w:t>
+                      </w:r>
+                      <w:proofErr w:type="spellEnd"/>
+                      <w:r>
+                        <w:rPr>
+                          <w:rFonts w:ascii="Times New Roman" w:hAnsi="Times New Roman" w:cs="Times New Roman"/>
+                          <w:sz w:val="24"/>
+                          <w:szCs w:val="24"/>
+                        </w:rPr>
+                        <w:t xml:space="preserve">(new </w:t>
+                      </w:r>
+                      <w:proofErr w:type="spellStart"/>
+                      <w:r>
+                        <w:rPr>
+                          <w:rFonts w:ascii="Times New Roman" w:hAnsi="Times New Roman" w:cs="Times New Roman"/>
+                          <w:sz w:val="24"/>
+                          <w:szCs w:val="24"/>
+                        </w:rPr>
+                        <w:t>InputStreamReader</w:t>
+                      </w:r>
+                      <w:proofErr w:type="spellEnd"/>
+                      <w:r>
+                        <w:rPr>
+                          <w:rFonts w:ascii="Times New Roman" w:hAnsi="Times New Roman" w:cs="Times New Roman"/>
+                          <w:sz w:val="24"/>
+                          <w:szCs w:val="24"/>
+                        </w:rPr>
+                        <w:t>(System.</w:t>
+                      </w:r>
+                      <w:r>
+                        <w:rPr>
+                          <w:rFonts w:ascii="Times New Roman" w:hAnsi="Times New Roman" w:cs="Times New Roman"/>
                           <w:i/>
                           <w:iCs/>
                           <w:sz w:val="24"/>
                           <w:szCs w:val="24"/>
                         </w:rPr>
-                      </w:pPr>
-                      <w:r>
-                        <w:rPr>
-                          <w:rFonts w:ascii="Times New Roman" w:hAnsi="Times New Roman" w:cs="Times New Roman"/>
-                          <w:b/>
-                          <w:bCs/>
+                        <w:t>in</w:t>
+                      </w:r>
+                      <w:r>
+                        <w:rPr>
+                          <w:rFonts w:ascii="Times New Roman" w:hAnsi="Times New Roman" w:cs="Times New Roman"/>
+                          <w:sz w:val="24"/>
+                          <w:szCs w:val="24"/>
+                        </w:rPr>
+                        <w:t>));</w:t>
+                      </w:r>
+                      <w:r>
+                        <w:rPr>
+                          <w:rFonts w:ascii="Times New Roman" w:hAnsi="Times New Roman" w:cs="Times New Roman"/>
+                          <w:sz w:val="24"/>
+                          <w:szCs w:val="24"/>
+                        </w:rPr>
+                        <w:br/>
+                      </w:r>
+                      <w:r>
+                        <w:rPr>
+                          <w:rFonts w:ascii="Times New Roman" w:hAnsi="Times New Roman" w:cs="Times New Roman"/>
+                          <w:sz w:val="24"/>
+                          <w:szCs w:val="24"/>
+                        </w:rPr>
+                        <w:br/>
+                        <w:t xml:space="preserve">        </w:t>
+                      </w:r>
+                      <w:r>
+                        <w:rPr>
+                          <w:rFonts w:ascii="Times New Roman" w:hAnsi="Times New Roman" w:cs="Times New Roman"/>
                           <w:i/>
                           <w:iCs/>
                           <w:sz w:val="24"/>
                           <w:szCs w:val="24"/>
                         </w:rPr>
-                        <w:t>BuyCar</w:t>
-                      </w:r>
-                      <w:r>
-                        <w:rPr>
-                          <w:rFonts w:ascii="Times New Roman" w:hAnsi="Times New Roman" w:cs="Times New Roman"/>
-                          <w:b/>
-                          <w:bCs/>
+                        <w:t>// Name</w:t>
+                      </w:r>
+                      <w:r>
+                        <w:rPr>
+                          <w:rFonts w:ascii="Times New Roman" w:hAnsi="Times New Roman" w:cs="Times New Roman"/>
                           <w:i/>
                           <w:iCs/>
                           <w:sz w:val="24"/>
                           <w:szCs w:val="24"/>
                         </w:rPr>
-                        <w:t>.java</w:t>
-                      </w:r>
-                    </w:p>
-                    <w:p>
-                      <w:pPr>
-                        <w:rPr>
-                          <w:rFonts w:ascii="Times New Roman" w:hAnsi="Times New Roman" w:cs="Times New Roman"/>
-                          <w:sz w:val="24"/>
-                          <w:szCs w:val="24"/>
-                        </w:rPr>
-                      </w:pPr>
-                      <w:r>
-                        <w:rPr>
-                          <w:rFonts w:ascii="Times New Roman" w:hAnsi="Times New Roman" w:cs="Times New Roman"/>
-                          <w:sz w:val="24"/>
-                          <w:szCs w:val="24"/>
-                        </w:rPr>
-                        <w:t xml:space="preserve">import </w:t>
-                      </w:r>
-                      <w:proofErr w:type="gramStart"/>
-                      <w:r>
-                        <w:rPr>
-                          <w:rFonts w:ascii="Times New Roman" w:hAnsi="Times New Roman" w:cs="Times New Roman"/>
-                          <w:sz w:val="24"/>
-                          <w:szCs w:val="24"/>
-                        </w:rPr>
-                        <w:t>java.io.*</w:t>
-                      </w:r>
-                      <w:proofErr w:type="gramEnd"/>
-                      <w:r>
-                        <w:rPr>
-                          <w:rFonts w:ascii="Times New Roman" w:hAnsi="Times New Roman" w:cs="Times New Roman"/>
-                          <w:sz w:val="24"/>
-                          <w:szCs w:val="24"/>
-                        </w:rPr>
-                        <w:t>;</w:t>
-                      </w:r>
-                      <w:r>
-                        <w:rPr>
-                          <w:rFonts w:ascii="Times New Roman" w:hAnsi="Times New Roman" w:cs="Times New Roman"/>
-                          <w:sz w:val="24"/>
-                          <w:szCs w:val="24"/>
-                        </w:rPr>
-                        <w:br/>
-                        <w:t xml:space="preserve">public class </w:t>
-                      </w:r>
-                      <w:proofErr w:type="spellStart"/>
-                      <w:r>
-                        <w:rPr>
-                          <w:rFonts w:ascii="Times New Roman" w:hAnsi="Times New Roman" w:cs="Times New Roman"/>
-                          <w:sz w:val="24"/>
-                          <w:szCs w:val="24"/>
-                        </w:rPr>
-                        <w:t>BuyCar</w:t>
-                      </w:r>
-                      <w:proofErr w:type="spellEnd"/>
-                      <w:r>
-                        <w:rPr>
-                          <w:rFonts w:ascii="Times New Roman" w:hAnsi="Times New Roman" w:cs="Times New Roman"/>
-                          <w:sz w:val="24"/>
-                          <w:szCs w:val="24"/>
-                        </w:rPr>
-                        <w:t xml:space="preserve"> {</w:t>
-                      </w:r>
-                      <w:r>
-                        <w:rPr>
-                          <w:rFonts w:ascii="Times New Roman" w:hAnsi="Times New Roman" w:cs="Times New Roman"/>
-                          <w:sz w:val="24"/>
-                          <w:szCs w:val="24"/>
-                        </w:rPr>
-                        <w:br/>
-                        <w:t xml:space="preserve">    public static void main(String[] </w:t>
-                      </w:r>
-                      <w:proofErr w:type="spellStart"/>
-                      <w:r>
-                        <w:rPr>
-                          <w:rFonts w:ascii="Times New Roman" w:hAnsi="Times New Roman" w:cs="Times New Roman"/>
-                          <w:sz w:val="24"/>
-                          <w:szCs w:val="24"/>
-                        </w:rPr>
-                        <w:t>args</w:t>
-                      </w:r>
-                      <w:proofErr w:type="spellEnd"/>
-                      <w:r>
-                        <w:rPr>
-                          <w:rFonts w:ascii="Times New Roman" w:hAnsi="Times New Roman" w:cs="Times New Roman"/>
-                          <w:sz w:val="24"/>
-                          <w:szCs w:val="24"/>
-                        </w:rPr>
-                        <w:t xml:space="preserve">) throws </w:t>
-                      </w:r>
-                      <w:proofErr w:type="spellStart"/>
-                      <w:r>
-                        <w:rPr>
-                          <w:rFonts w:ascii="Times New Roman" w:hAnsi="Times New Roman" w:cs="Times New Roman"/>
-                          <w:sz w:val="24"/>
-                          <w:szCs w:val="24"/>
-                        </w:rPr>
-                        <w:t>IOException</w:t>
-                      </w:r>
-                      <w:proofErr w:type="spellEnd"/>
-                      <w:r>
-                        <w:rPr>
-                          <w:rFonts w:ascii="Times New Roman" w:hAnsi="Times New Roman" w:cs="Times New Roman"/>
-                          <w:sz w:val="24"/>
-                          <w:szCs w:val="24"/>
-                        </w:rPr>
-                        <w:t xml:space="preserve"> {</w:t>
-                      </w:r>
-                      <w:r>
-                        <w:rPr>
-                          <w:rFonts w:ascii="Times New Roman" w:hAnsi="Times New Roman" w:cs="Times New Roman"/>
-                          <w:sz w:val="24"/>
-                          <w:szCs w:val="24"/>
-                        </w:rPr>
                         <w:br/>
                         <w:t xml:space="preserve">        </w:t>
                       </w:r>
@@ -4009,7 +3776,25 @@
                           <w:sz w:val="24"/>
                           <w:szCs w:val="24"/>
                         </w:rPr>
-                        <w:t>GetCarFactory</w:t>
+                        <w:t>System.</w:t>
+                      </w:r>
+                      <w:r>
+                        <w:rPr>
+                          <w:rFonts w:ascii="Times New Roman" w:hAnsi="Times New Roman" w:cs="Times New Roman"/>
+                          <w:i/>
+                          <w:iCs/>
+                          <w:sz w:val="24"/>
+                          <w:szCs w:val="24"/>
+                        </w:rPr>
+                        <w:t>out</w:t>
+                      </w:r>
+                      <w:r>
+                        <w:rPr>
+                          <w:rFonts w:ascii="Times New Roman" w:hAnsi="Times New Roman" w:cs="Times New Roman"/>
+                          <w:sz w:val="24"/>
+                          <w:szCs w:val="24"/>
+                        </w:rPr>
+                        <w:t>.print</w:t>
                       </w:r>
                       <w:proofErr w:type="spellEnd"/>
                       <w:r>
@@ -4018,7 +3803,16 @@
                           <w:sz w:val="24"/>
                           <w:szCs w:val="24"/>
                         </w:rPr>
-                        <w:t xml:space="preserve"> </w:t>
+                        <w:t>("Which car you want to buy [Alcazar, Swift]: ");</w:t>
+                      </w:r>
+                      <w:r>
+                        <w:rPr>
+                          <w:rFonts w:ascii="Times New Roman" w:hAnsi="Times New Roman" w:cs="Times New Roman"/>
+                          <w:sz w:val="24"/>
+                          <w:szCs w:val="24"/>
+                        </w:rPr>
+                        <w:br/>
+                        <w:t xml:space="preserve">        String </w:t>
                       </w:r>
                       <w:proofErr w:type="spellStart"/>
                       <w:r>
@@ -4027,7 +3821,7 @@
                           <w:sz w:val="24"/>
                           <w:szCs w:val="24"/>
                         </w:rPr>
-                        <w:t>carFactory</w:t>
+                        <w:t>carName</w:t>
                       </w:r>
                       <w:proofErr w:type="spellEnd"/>
                       <w:r>
@@ -4036,7 +3830,7 @@
                           <w:sz w:val="24"/>
                           <w:szCs w:val="24"/>
                         </w:rPr>
-                        <w:t xml:space="preserve"> = new </w:t>
+                        <w:t xml:space="preserve"> =</w:t>
                       </w:r>
                       <w:proofErr w:type="spellStart"/>
                       <w:r>
@@ -4045,7 +3839,7 @@
                           <w:sz w:val="24"/>
                           <w:szCs w:val="24"/>
                         </w:rPr>
-                        <w:t>GetCarFactory</w:t>
+                        <w:t>br.readLine</w:t>
                       </w:r>
                       <w:proofErr w:type="spellEnd"/>
                       <w:r>
@@ -4080,70 +3874,7 @@
                           <w:sz w:val="24"/>
                           <w:szCs w:val="24"/>
                         </w:rPr>
-                        <w:t>BufferedReader</w:t>
-                      </w:r>
-                      <w:proofErr w:type="spellEnd"/>
-                      <w:r>
-                        <w:rPr>
-                          <w:rFonts w:ascii="Times New Roman" w:hAnsi="Times New Roman" w:cs="Times New Roman"/>
-                          <w:sz w:val="24"/>
-                          <w:szCs w:val="24"/>
-                        </w:rPr>
-                        <w:t xml:space="preserve"> </w:t>
-                      </w:r>
-                      <w:proofErr w:type="spellStart"/>
-                      <w:r>
-                        <w:rPr>
-                          <w:rFonts w:ascii="Times New Roman" w:hAnsi="Times New Roman" w:cs="Times New Roman"/>
-                          <w:sz w:val="24"/>
-                          <w:szCs w:val="24"/>
-                        </w:rPr>
-                        <w:t>br</w:t>
-                      </w:r>
-                      <w:proofErr w:type="spellEnd"/>
-                      <w:r>
-                        <w:rPr>
-                          <w:rFonts w:ascii="Times New Roman" w:hAnsi="Times New Roman" w:cs="Times New Roman"/>
-                          <w:sz w:val="24"/>
-                          <w:szCs w:val="24"/>
-                        </w:rPr>
-                        <w:t xml:space="preserve">=new </w:t>
-                      </w:r>
-                      <w:proofErr w:type="spellStart"/>
-                      <w:r>
-                        <w:rPr>
-                          <w:rFonts w:ascii="Times New Roman" w:hAnsi="Times New Roman" w:cs="Times New Roman"/>
-                          <w:sz w:val="24"/>
-                          <w:szCs w:val="24"/>
-                        </w:rPr>
-                        <w:t>BufferedReader</w:t>
-                      </w:r>
-                      <w:proofErr w:type="spellEnd"/>
-                      <w:r>
-                        <w:rPr>
-                          <w:rFonts w:ascii="Times New Roman" w:hAnsi="Times New Roman" w:cs="Times New Roman"/>
-                          <w:sz w:val="24"/>
-                          <w:szCs w:val="24"/>
-                        </w:rPr>
-                        <w:t xml:space="preserve">(new </w:t>
-                      </w:r>
-                      <w:proofErr w:type="spellStart"/>
-                      <w:r>
-                        <w:rPr>
-                          <w:rFonts w:ascii="Times New Roman" w:hAnsi="Times New Roman" w:cs="Times New Roman"/>
-                          <w:sz w:val="24"/>
-                          <w:szCs w:val="24"/>
-                        </w:rPr>
-                        <w:t>InputStreamReader</w:t>
-                      </w:r>
-                      <w:proofErr w:type="spellEnd"/>
-                      <w:r>
-                        <w:rPr>
-                          <w:rFonts w:ascii="Times New Roman" w:hAnsi="Times New Roman" w:cs="Times New Roman"/>
-                          <w:sz w:val="24"/>
-                          <w:szCs w:val="24"/>
-                        </w:rPr>
-                        <w:t>(System.</w:t>
+                        <w:t>System.</w:t>
                       </w:r>
                       <w:r>
                         <w:rPr>
@@ -4153,15 +3884,42 @@
                           <w:sz w:val="24"/>
                           <w:szCs w:val="24"/>
                         </w:rPr>
-                        <w:t>in</w:t>
-                      </w:r>
-                      <w:r>
-                        <w:rPr>
-                          <w:rFonts w:ascii="Times New Roman" w:hAnsi="Times New Roman" w:cs="Times New Roman"/>
-                          <w:sz w:val="24"/>
-                          <w:szCs w:val="24"/>
-                        </w:rPr>
-                        <w:t>));</w:t>
+                        <w:t>out</w:t>
+                      </w:r>
+                      <w:r>
+                        <w:rPr>
+                          <w:rFonts w:ascii="Times New Roman" w:hAnsi="Times New Roman" w:cs="Times New Roman"/>
+                          <w:sz w:val="24"/>
+                          <w:szCs w:val="24"/>
+                        </w:rPr>
+                        <w:t>.println</w:t>
+                      </w:r>
+                      <w:proofErr w:type="spellEnd"/>
+                      <w:r>
+                        <w:rPr>
+                          <w:rFonts w:ascii="Times New Roman" w:hAnsi="Times New Roman" w:cs="Times New Roman"/>
+                          <w:sz w:val="24"/>
+                          <w:szCs w:val="24"/>
+                        </w:rPr>
+                        <w:t>("Ok! \</w:t>
+                      </w:r>
+                      <w:proofErr w:type="spellStart"/>
+                      <w:r>
+                        <w:rPr>
+                          <w:rFonts w:ascii="Times New Roman" w:hAnsi="Times New Roman" w:cs="Times New Roman"/>
+                          <w:sz w:val="24"/>
+                          <w:szCs w:val="24"/>
+                        </w:rPr>
+                        <w:t>nPlease</w:t>
+                      </w:r>
+                      <w:proofErr w:type="spellEnd"/>
+                      <w:r>
+                        <w:rPr>
+                          <w:rFonts w:ascii="Times New Roman" w:hAnsi="Times New Roman" w:cs="Times New Roman"/>
+                          <w:sz w:val="24"/>
+                          <w:szCs w:val="24"/>
+                        </w:rPr>
+                        <w:t xml:space="preserve"> Enter the Specifications you need: ");</w:t>
                       </w:r>
                       <w:r>
                         <w:rPr>
@@ -4188,8 +3946,9 @@
                           <w:sz w:val="24"/>
                           <w:szCs w:val="24"/>
                         </w:rPr>
-                        <w:t>// Name</w:t>
-                      </w:r>
+                        <w:t xml:space="preserve">// </w:t>
+                      </w:r>
+                      <w:proofErr w:type="spellStart"/>
                       <w:r>
                         <w:rPr>
                           <w:rFonts w:ascii="Times New Roman" w:hAnsi="Times New Roman" w:cs="Times New Roman"/>
@@ -4198,6 +3957,17 @@
                           <w:sz w:val="24"/>
                           <w:szCs w:val="24"/>
                         </w:rPr>
+                        <w:t>Color</w:t>
+                      </w:r>
+                      <w:proofErr w:type="spellEnd"/>
+                      <w:r>
+                        <w:rPr>
+                          <w:rFonts w:ascii="Times New Roman" w:hAnsi="Times New Roman" w:cs="Times New Roman"/>
+                          <w:i/>
+                          <w:iCs/>
+                          <w:sz w:val="24"/>
+                          <w:szCs w:val="24"/>
+                        </w:rPr>
                         <w:br/>
                         <w:t xml:space="preserve">        </w:t>
                       </w:r>
@@ -4235,7 +4005,43 @@
                           <w:sz w:val="24"/>
                           <w:szCs w:val="24"/>
                         </w:rPr>
-                        <w:t>("Which car you want to buy [Alcazar, Swift]: ");</w:t>
+                        <w:t>("</w:t>
+                      </w:r>
+                      <w:proofErr w:type="spellStart"/>
+                      <w:r>
+                        <w:rPr>
+                          <w:rFonts w:ascii="Times New Roman" w:hAnsi="Times New Roman" w:cs="Times New Roman"/>
+                          <w:sz w:val="24"/>
+                          <w:szCs w:val="24"/>
+                        </w:rPr>
+                        <w:t>Color</w:t>
+                      </w:r>
+                      <w:proofErr w:type="spellEnd"/>
+                      <w:r>
+                        <w:rPr>
+                          <w:rFonts w:ascii="Times New Roman" w:hAnsi="Times New Roman" w:cs="Times New Roman"/>
+                          <w:sz w:val="24"/>
+                          <w:szCs w:val="24"/>
+                        </w:rPr>
+                        <w:t xml:space="preserve"> [ </w:t>
+                      </w:r>
+                      <w:proofErr w:type="spellStart"/>
+                      <w:r>
+                        <w:rPr>
+                          <w:rFonts w:ascii="Times New Roman" w:hAnsi="Times New Roman" w:cs="Times New Roman"/>
+                          <w:sz w:val="24"/>
+                          <w:szCs w:val="24"/>
+                        </w:rPr>
+                        <w:t>Black,Red,White,Brown</w:t>
+                      </w:r>
+                      <w:proofErr w:type="spellEnd"/>
+                      <w:r>
+                        <w:rPr>
+                          <w:rFonts w:ascii="Times New Roman" w:hAnsi="Times New Roman" w:cs="Times New Roman"/>
+                          <w:sz w:val="24"/>
+                          <w:szCs w:val="24"/>
+                        </w:rPr>
+                        <w:t xml:space="preserve"> ] : ");</w:t>
                       </w:r>
                       <w:r>
                         <w:rPr>
@@ -4253,6 +4059,77 @@
                           <w:sz w:val="24"/>
                           <w:szCs w:val="24"/>
                         </w:rPr>
+                        <w:t>color</w:t>
+                      </w:r>
+                      <w:proofErr w:type="spellEnd"/>
+                      <w:r>
+                        <w:rPr>
+                          <w:rFonts w:ascii="Times New Roman" w:hAnsi="Times New Roman" w:cs="Times New Roman"/>
+                          <w:sz w:val="24"/>
+                          <w:szCs w:val="24"/>
+                        </w:rPr>
+                        <w:t xml:space="preserve"> = </w:t>
+                      </w:r>
+                      <w:proofErr w:type="spellStart"/>
+                      <w:r>
+                        <w:rPr>
+                          <w:rFonts w:ascii="Times New Roman" w:hAnsi="Times New Roman" w:cs="Times New Roman"/>
+                          <w:sz w:val="24"/>
+                          <w:szCs w:val="24"/>
+                        </w:rPr>
+                        <w:t>br.readLine</w:t>
+                      </w:r>
+                      <w:proofErr w:type="spellEnd"/>
+                      <w:r>
+                        <w:rPr>
+                          <w:rFonts w:ascii="Times New Roman" w:hAnsi="Times New Roman" w:cs="Times New Roman"/>
+                          <w:sz w:val="24"/>
+                          <w:szCs w:val="24"/>
+                        </w:rPr>
+                        <w:t>();</w:t>
+                      </w:r>
+                      <w:r>
+                        <w:rPr>
+                          <w:rFonts w:ascii="Times New Roman" w:hAnsi="Times New Roman" w:cs="Times New Roman"/>
+                          <w:sz w:val="24"/>
+                          <w:szCs w:val="24"/>
+                        </w:rPr>
+                        <w:br/>
+                      </w:r>
+                      <w:r>
+                        <w:rPr>
+                          <w:rFonts w:ascii="Times New Roman" w:hAnsi="Times New Roman" w:cs="Times New Roman"/>
+                          <w:sz w:val="24"/>
+                          <w:szCs w:val="24"/>
+                        </w:rPr>
+                        <w:br/>
+                        <w:t xml:space="preserve">        Car c = </w:t>
+                      </w:r>
+                      <w:proofErr w:type="spellStart"/>
+                      <w:r>
+                        <w:rPr>
+                          <w:rFonts w:ascii="Times New Roman" w:hAnsi="Times New Roman" w:cs="Times New Roman"/>
+                          <w:sz w:val="24"/>
+                          <w:szCs w:val="24"/>
+                        </w:rPr>
+                        <w:t>carFactory.getCar</w:t>
+                      </w:r>
+                      <w:proofErr w:type="spellEnd"/>
+                      <w:r>
+                        <w:rPr>
+                          <w:rFonts w:ascii="Times New Roman" w:hAnsi="Times New Roman" w:cs="Times New Roman"/>
+                          <w:sz w:val="24"/>
+                          <w:szCs w:val="24"/>
+                        </w:rPr>
+                        <w:t>(</w:t>
+                      </w:r>
+                      <w:proofErr w:type="spellStart"/>
+                      <w:r>
+                        <w:rPr>
+                          <w:rFonts w:ascii="Times New Roman" w:hAnsi="Times New Roman" w:cs="Times New Roman"/>
+                          <w:sz w:val="24"/>
+                          <w:szCs w:val="24"/>
+                        </w:rPr>
                         <w:t>carName</w:t>
                       </w:r>
                       <w:proofErr w:type="spellEnd"/>
@@ -4262,25 +4139,7 @@
                           <w:sz w:val="24"/>
                           <w:szCs w:val="24"/>
                         </w:rPr>
-                        <w:t xml:space="preserve"> =</w:t>
-                      </w:r>
-                      <w:proofErr w:type="spellStart"/>
-                      <w:r>
-                        <w:rPr>
-                          <w:rFonts w:ascii="Times New Roman" w:hAnsi="Times New Roman" w:cs="Times New Roman"/>
-                          <w:sz w:val="24"/>
-                          <w:szCs w:val="24"/>
-                        </w:rPr>
-                        <w:t>br.readLine</w:t>
-                      </w:r>
-                      <w:proofErr w:type="spellEnd"/>
-                      <w:r>
-                        <w:rPr>
-                          <w:rFonts w:ascii="Times New Roman" w:hAnsi="Times New Roman" w:cs="Times New Roman"/>
-                          <w:sz w:val="24"/>
-                          <w:szCs w:val="24"/>
-                        </w:rPr>
-                        <w:t>();</w:t>
+                        <w:t>);</w:t>
                       </w:r>
                       <w:r>
                         <w:rPr>
@@ -4324,7 +4183,7 @@
                           <w:sz w:val="24"/>
                           <w:szCs w:val="24"/>
                         </w:rPr>
-                        <w:t>.println</w:t>
+                        <w:t>.print</w:t>
                       </w:r>
                       <w:proofErr w:type="spellEnd"/>
                       <w:r>
@@ -4333,7 +4192,7 @@
                           <w:sz w:val="24"/>
                           <w:szCs w:val="24"/>
                         </w:rPr>
-                        <w:t>("Ok! \</w:t>
+                        <w:t xml:space="preserve">("Your Bill amount for " + </w:t>
                       </w:r>
                       <w:proofErr w:type="spellStart"/>
                       <w:r>
@@ -4342,7 +4201,7 @@
                           <w:sz w:val="24"/>
                           <w:szCs w:val="24"/>
                         </w:rPr>
-                        <w:t>nPlease</w:t>
+                        <w:t>carName</w:t>
                       </w:r>
                       <w:proofErr w:type="spellEnd"/>
                       <w:r>
@@ -4351,15 +4210,7 @@
                           <w:sz w:val="24"/>
                           <w:szCs w:val="24"/>
                         </w:rPr>
-                        <w:t xml:space="preserve"> Enter the Specifications you need: ");</w:t>
-                      </w:r>
-                      <w:r>
-                        <w:rPr>
-                          <w:rFonts w:ascii="Times New Roman" w:hAnsi="Times New Roman" w:cs="Times New Roman"/>
-                          <w:sz w:val="24"/>
-                          <w:szCs w:val="24"/>
-                        </w:rPr>
-                        <w:br/>
+                        <w:t xml:space="preserve"> + " is ");</w:t>
                       </w:r>
                       <w:r>
                         <w:rPr>
@@ -4370,33 +4221,27 @@
                         <w:br/>
                         <w:t xml:space="preserve">        </w:t>
                       </w:r>
-                      <w:r>
-                        <w:rPr>
-                          <w:rFonts w:ascii="Times New Roman" w:hAnsi="Times New Roman" w:cs="Times New Roman"/>
-                          <w:i/>
-                          <w:iCs/>
-                          <w:sz w:val="24"/>
-                          <w:szCs w:val="24"/>
-                        </w:rPr>
-                        <w:t xml:space="preserve">// </w:t>
-                      </w:r>
                       <w:proofErr w:type="spellStart"/>
                       <w:r>
                         <w:rPr>
                           <w:rFonts w:ascii="Times New Roman" w:hAnsi="Times New Roman" w:cs="Times New Roman"/>
-                          <w:i/>
-                          <w:iCs/>
-                          <w:sz w:val="24"/>
-                          <w:szCs w:val="24"/>
-                        </w:rPr>
-                        <w:t>Color</w:t>
+                          <w:sz w:val="24"/>
+                          <w:szCs w:val="24"/>
+                        </w:rPr>
+                        <w:t>c.getPrice</w:t>
                       </w:r>
                       <w:proofErr w:type="spellEnd"/>
                       <w:r>
                         <w:rPr>
                           <w:rFonts w:ascii="Times New Roman" w:hAnsi="Times New Roman" w:cs="Times New Roman"/>
-                          <w:i/>
-                          <w:iCs/>
+                          <w:sz w:val="24"/>
+                          <w:szCs w:val="24"/>
+                        </w:rPr>
+                        <w:t>();</w:t>
+                      </w:r>
+                      <w:r>
+                        <w:rPr>
+                          <w:rFonts w:ascii="Times New Roman" w:hAnsi="Times New Roman" w:cs="Times New Roman"/>
                           <w:sz w:val="24"/>
                           <w:szCs w:val="24"/>
                         </w:rPr>
@@ -4410,283 +4255,6 @@
                           <w:sz w:val="24"/>
                           <w:szCs w:val="24"/>
                         </w:rPr>
-                        <w:t>System.</w:t>
-                      </w:r>
-                      <w:r>
-                        <w:rPr>
-                          <w:rFonts w:ascii="Times New Roman" w:hAnsi="Times New Roman" w:cs="Times New Roman"/>
-                          <w:i/>
-                          <w:iCs/>
-                          <w:sz w:val="24"/>
-                          <w:szCs w:val="24"/>
-                        </w:rPr>
-                        <w:t>out</w:t>
-                      </w:r>
-                      <w:r>
-                        <w:rPr>
-                          <w:rFonts w:ascii="Times New Roman" w:hAnsi="Times New Roman" w:cs="Times New Roman"/>
-                          <w:sz w:val="24"/>
-                          <w:szCs w:val="24"/>
-                        </w:rPr>
-                        <w:t>.print</w:t>
-                      </w:r>
-                      <w:proofErr w:type="spellEnd"/>
-                      <w:r>
-                        <w:rPr>
-                          <w:rFonts w:ascii="Times New Roman" w:hAnsi="Times New Roman" w:cs="Times New Roman"/>
-                          <w:sz w:val="24"/>
-                          <w:szCs w:val="24"/>
-                        </w:rPr>
-                        <w:t>("</w:t>
-                      </w:r>
-                      <w:proofErr w:type="spellStart"/>
-                      <w:r>
-                        <w:rPr>
-                          <w:rFonts w:ascii="Times New Roman" w:hAnsi="Times New Roman" w:cs="Times New Roman"/>
-                          <w:sz w:val="24"/>
-                          <w:szCs w:val="24"/>
-                        </w:rPr>
-                        <w:t>Color</w:t>
-                      </w:r>
-                      <w:proofErr w:type="spellEnd"/>
-                      <w:r>
-                        <w:rPr>
-                          <w:rFonts w:ascii="Times New Roman" w:hAnsi="Times New Roman" w:cs="Times New Roman"/>
-                          <w:sz w:val="24"/>
-                          <w:szCs w:val="24"/>
-                        </w:rPr>
-                        <w:t xml:space="preserve"> [ </w:t>
-                      </w:r>
-                      <w:proofErr w:type="spellStart"/>
-                      <w:r>
-                        <w:rPr>
-                          <w:rFonts w:ascii="Times New Roman" w:hAnsi="Times New Roman" w:cs="Times New Roman"/>
-                          <w:sz w:val="24"/>
-                          <w:szCs w:val="24"/>
-                        </w:rPr>
-                        <w:t>Black,Red,White,Brown</w:t>
-                      </w:r>
-                      <w:proofErr w:type="spellEnd"/>
-                      <w:r>
-                        <w:rPr>
-                          <w:rFonts w:ascii="Times New Roman" w:hAnsi="Times New Roman" w:cs="Times New Roman"/>
-                          <w:sz w:val="24"/>
-                          <w:szCs w:val="24"/>
-                        </w:rPr>
-                        <w:t xml:space="preserve"> ] : ");</w:t>
-                      </w:r>
-                      <w:r>
-                        <w:rPr>
-                          <w:rFonts w:ascii="Times New Roman" w:hAnsi="Times New Roman" w:cs="Times New Roman"/>
-                          <w:sz w:val="24"/>
-                          <w:szCs w:val="24"/>
-                        </w:rPr>
-                        <w:br/>
-                        <w:t xml:space="preserve">        String </w:t>
-                      </w:r>
-                      <w:proofErr w:type="spellStart"/>
-                      <w:r>
-                        <w:rPr>
-                          <w:rFonts w:ascii="Times New Roman" w:hAnsi="Times New Roman" w:cs="Times New Roman"/>
-                          <w:sz w:val="24"/>
-                          <w:szCs w:val="24"/>
-                        </w:rPr>
-                        <w:t>color</w:t>
-                      </w:r>
-                      <w:proofErr w:type="spellEnd"/>
-                      <w:r>
-                        <w:rPr>
-                          <w:rFonts w:ascii="Times New Roman" w:hAnsi="Times New Roman" w:cs="Times New Roman"/>
-                          <w:sz w:val="24"/>
-                          <w:szCs w:val="24"/>
-                        </w:rPr>
-                        <w:t xml:space="preserve"> = </w:t>
-                      </w:r>
-                      <w:proofErr w:type="spellStart"/>
-                      <w:r>
-                        <w:rPr>
-                          <w:rFonts w:ascii="Times New Roman" w:hAnsi="Times New Roman" w:cs="Times New Roman"/>
-                          <w:sz w:val="24"/>
-                          <w:szCs w:val="24"/>
-                        </w:rPr>
-                        <w:t>br.readLine</w:t>
-                      </w:r>
-                      <w:proofErr w:type="spellEnd"/>
-                      <w:r>
-                        <w:rPr>
-                          <w:rFonts w:ascii="Times New Roman" w:hAnsi="Times New Roman" w:cs="Times New Roman"/>
-                          <w:sz w:val="24"/>
-                          <w:szCs w:val="24"/>
-                        </w:rPr>
-                        <w:t>();</w:t>
-                      </w:r>
-                      <w:r>
-                        <w:rPr>
-                          <w:rFonts w:ascii="Times New Roman" w:hAnsi="Times New Roman" w:cs="Times New Roman"/>
-                          <w:sz w:val="24"/>
-                          <w:szCs w:val="24"/>
-                        </w:rPr>
-                        <w:br/>
-                      </w:r>
-                      <w:r>
-                        <w:rPr>
-                          <w:rFonts w:ascii="Times New Roman" w:hAnsi="Times New Roman" w:cs="Times New Roman"/>
-                          <w:sz w:val="24"/>
-                          <w:szCs w:val="24"/>
-                        </w:rPr>
-                        <w:br/>
-                        <w:t xml:space="preserve">        Car c = </w:t>
-                      </w:r>
-                      <w:proofErr w:type="spellStart"/>
-                      <w:r>
-                        <w:rPr>
-                          <w:rFonts w:ascii="Times New Roman" w:hAnsi="Times New Roman" w:cs="Times New Roman"/>
-                          <w:sz w:val="24"/>
-                          <w:szCs w:val="24"/>
-                        </w:rPr>
-                        <w:t>carFactory.getCar</w:t>
-                      </w:r>
-                      <w:proofErr w:type="spellEnd"/>
-                      <w:r>
-                        <w:rPr>
-                          <w:rFonts w:ascii="Times New Roman" w:hAnsi="Times New Roman" w:cs="Times New Roman"/>
-                          <w:sz w:val="24"/>
-                          <w:szCs w:val="24"/>
-                        </w:rPr>
-                        <w:t>(</w:t>
-                      </w:r>
-                      <w:proofErr w:type="spellStart"/>
-                      <w:r>
-                        <w:rPr>
-                          <w:rFonts w:ascii="Times New Roman" w:hAnsi="Times New Roman" w:cs="Times New Roman"/>
-                          <w:sz w:val="24"/>
-                          <w:szCs w:val="24"/>
-                        </w:rPr>
-                        <w:t>carName</w:t>
-                      </w:r>
-                      <w:proofErr w:type="spellEnd"/>
-                      <w:r>
-                        <w:rPr>
-                          <w:rFonts w:ascii="Times New Roman" w:hAnsi="Times New Roman" w:cs="Times New Roman"/>
-                          <w:sz w:val="24"/>
-                          <w:szCs w:val="24"/>
-                        </w:rPr>
-                        <w:t>);</w:t>
-                      </w:r>
-                      <w:r>
-                        <w:rPr>
-                          <w:rFonts w:ascii="Times New Roman" w:hAnsi="Times New Roman" w:cs="Times New Roman"/>
-                          <w:sz w:val="24"/>
-                          <w:szCs w:val="24"/>
-                        </w:rPr>
-                        <w:br/>
-                      </w:r>
-                      <w:r>
-                        <w:rPr>
-                          <w:rFonts w:ascii="Times New Roman" w:hAnsi="Times New Roman" w:cs="Times New Roman"/>
-                          <w:sz w:val="24"/>
-                          <w:szCs w:val="24"/>
-                        </w:rPr>
-                        <w:br/>
-                        <w:t xml:space="preserve">        </w:t>
-                      </w:r>
-                      <w:proofErr w:type="spellStart"/>
-                      <w:r>
-                        <w:rPr>
-                          <w:rFonts w:ascii="Times New Roman" w:hAnsi="Times New Roman" w:cs="Times New Roman"/>
-                          <w:sz w:val="24"/>
-                          <w:szCs w:val="24"/>
-                        </w:rPr>
-                        <w:t>System.</w:t>
-                      </w:r>
-                      <w:r>
-                        <w:rPr>
-                          <w:rFonts w:ascii="Times New Roman" w:hAnsi="Times New Roman" w:cs="Times New Roman"/>
-                          <w:i/>
-                          <w:iCs/>
-                          <w:sz w:val="24"/>
-                          <w:szCs w:val="24"/>
-                        </w:rPr>
-                        <w:t>out</w:t>
-                      </w:r>
-                      <w:r>
-                        <w:rPr>
-                          <w:rFonts w:ascii="Times New Roman" w:hAnsi="Times New Roman" w:cs="Times New Roman"/>
-                          <w:sz w:val="24"/>
-                          <w:szCs w:val="24"/>
-                        </w:rPr>
-                        <w:t>.print</w:t>
-                      </w:r>
-                      <w:proofErr w:type="spellEnd"/>
-                      <w:r>
-                        <w:rPr>
-                          <w:rFonts w:ascii="Times New Roman" w:hAnsi="Times New Roman" w:cs="Times New Roman"/>
-                          <w:sz w:val="24"/>
-                          <w:szCs w:val="24"/>
-                        </w:rPr>
-                        <w:t xml:space="preserve">("Your Bill amount for " + </w:t>
-                      </w:r>
-                      <w:proofErr w:type="spellStart"/>
-                      <w:r>
-                        <w:rPr>
-                          <w:rFonts w:ascii="Times New Roman" w:hAnsi="Times New Roman" w:cs="Times New Roman"/>
-                          <w:sz w:val="24"/>
-                          <w:szCs w:val="24"/>
-                        </w:rPr>
-                        <w:t>carName</w:t>
-                      </w:r>
-                      <w:proofErr w:type="spellEnd"/>
-                      <w:r>
-                        <w:rPr>
-                          <w:rFonts w:ascii="Times New Roman" w:hAnsi="Times New Roman" w:cs="Times New Roman"/>
-                          <w:sz w:val="24"/>
-                          <w:szCs w:val="24"/>
-                        </w:rPr>
-                        <w:t xml:space="preserve"> + " is ");</w:t>
-                      </w:r>
-                      <w:r>
-                        <w:rPr>
-                          <w:rFonts w:ascii="Times New Roman" w:hAnsi="Times New Roman" w:cs="Times New Roman"/>
-                          <w:sz w:val="24"/>
-                          <w:szCs w:val="24"/>
-                        </w:rPr>
-                        <w:br/>
-                        <w:t xml:space="preserve">        </w:t>
-                      </w:r>
-                      <w:proofErr w:type="spellStart"/>
-                      <w:r>
-                        <w:rPr>
-                          <w:rFonts w:ascii="Times New Roman" w:hAnsi="Times New Roman" w:cs="Times New Roman"/>
-                          <w:sz w:val="24"/>
-                          <w:szCs w:val="24"/>
-                        </w:rPr>
-                        <w:t>c.getPrice</w:t>
-                      </w:r>
-                      <w:proofErr w:type="spellEnd"/>
-                      <w:r>
-                        <w:rPr>
-                          <w:rFonts w:ascii="Times New Roman" w:hAnsi="Times New Roman" w:cs="Times New Roman"/>
-                          <w:sz w:val="24"/>
-                          <w:szCs w:val="24"/>
-                        </w:rPr>
-                        <w:t>();</w:t>
-                      </w:r>
-                      <w:r>
-                        <w:rPr>
-                          <w:rFonts w:ascii="Times New Roman" w:hAnsi="Times New Roman" w:cs="Times New Roman"/>
-                          <w:sz w:val="24"/>
-                          <w:szCs w:val="24"/>
-                        </w:rPr>
-                        <w:br/>
-                        <w:t xml:space="preserve">        </w:t>
-                      </w:r>
-                      <w:proofErr w:type="spellStart"/>
-                      <w:r>
-                        <w:rPr>
-                          <w:rFonts w:ascii="Times New Roman" w:hAnsi="Times New Roman" w:cs="Times New Roman"/>
-                          <w:sz w:val="24"/>
-                          <w:szCs w:val="24"/>
-                        </w:rPr>
                         <w:t>c.calculateBill</w:t>
                       </w:r>
                       <w:proofErr w:type="spellEnd"/>
@@ -4743,7 +4311,6 @@
                         <w:t>}</w:t>
                       </w:r>
                     </w:p>
-                    <w:p/>
                   </w:txbxContent>
                 </v:textbox>
                 <w10:wrap type="square" anchorx="margin"/>
@@ -4914,15 +4481,6 @@
           <w:szCs w:val="24"/>
         </w:rPr>
       </w:pPr>
-    </w:p>
-    <w:p>
-      <w:pPr>
-        <w:rPr>
-          <w:rFonts w:ascii="Times New Roman" w:hAnsi="Times New Roman" w:cs="Times New Roman"/>
-          <w:sz w:val="24"/>
-          <w:szCs w:val="24"/>
-        </w:rPr>
-      </w:pPr>
       <w:r>
         <w:rPr>
           <w:rFonts w:ascii="Times New Roman" w:hAnsi="Times New Roman" w:cs="Times New Roman"/>
@@ -4933,16 +4491,16 @@
         <mc:AlternateContent>
           <mc:Choice Requires="wps">
             <w:drawing>
-              <wp:anchor distT="45720" distB="45720" distL="114300" distR="114300" simplePos="0" relativeHeight="251665408" behindDoc="0" locked="0" layoutInCell="1" allowOverlap="1" wp14:anchorId="23E9DCAE" wp14:editId="16229D33">
+              <wp:anchor distT="45720" distB="45720" distL="114300" distR="114300" simplePos="0" relativeHeight="251665408" behindDoc="0" locked="0" layoutInCell="1" allowOverlap="1" wp14:anchorId="23E9DCAE" wp14:editId="1C88B17B">
                 <wp:simplePos x="0" y="0"/>
                 <wp:positionH relativeFrom="margin">
                   <wp:posOffset>0</wp:posOffset>
                 </wp:positionH>
                 <wp:positionV relativeFrom="paragraph">
-                  <wp:posOffset>13789</wp:posOffset>
+                  <wp:posOffset>193040</wp:posOffset>
                 </wp:positionV>
                 <wp:extent cx="6130290" cy="1800860"/>
-                <wp:effectExtent l="0" t="0" r="3810" b="8890"/>
+                <wp:effectExtent l="0" t="0" r="0" b="0"/>
                 <wp:wrapSquare wrapText="bothSides"/>
                 <wp:docPr id="4" name="Text Box 2"/>
                 <wp:cNvGraphicFramePr>
@@ -4962,9 +4520,7 @@
                         <a:prstGeom prst="flowChartProcess">
                           <a:avLst/>
                         </a:prstGeom>
-                        <a:solidFill>
-                          <a:srgbClr val="F2F2F2"/>
-                        </a:solidFill>
+                        <a:noFill/>
                         <a:ln w="9525">
                           <a:noFill/>
                           <a:miter lim="800000"/>
@@ -4982,8 +4538,8 @@
                                 <w:bCs/>
                                 <w:i/>
                                 <w:iCs/>
-                                <w:sz w:val="24"/>
-                                <w:szCs w:val="24"/>
+                                <w:sz w:val="28"/>
+                                <w:szCs w:val="28"/>
                               </w:rPr>
                             </w:pPr>
                             <w:r>
@@ -4993,8 +4549,8 @@
                                 <w:bCs/>
                                 <w:i/>
                                 <w:iCs/>
-                                <w:sz w:val="24"/>
-                                <w:szCs w:val="24"/>
+                                <w:sz w:val="28"/>
+                                <w:szCs w:val="28"/>
                               </w:rPr>
                               <w:t>Output</w:t>
                             </w:r>
@@ -5005,10 +4561,16 @@
                                 <w:noProof/>
                               </w:rPr>
                               <w:drawing>
-                                <wp:inline distT="0" distB="0" distL="0" distR="0" wp14:anchorId="50AEC18A" wp14:editId="54BDD00F">
+                                <wp:inline distT="0" distB="0" distL="0" distR="0" wp14:anchorId="50AEC18A" wp14:editId="02C586EF">
                                   <wp:extent cx="4742769" cy="1309254"/>
                                   <wp:effectExtent l="19050" t="19050" r="20320" b="24765"/>
-                                  <wp:docPr id="19" name="Picture 19"/>
+                                  <wp:docPr id="1575925277" name="Picture 1575925277">
+                                    <a:extLst xmlns:a="http://schemas.openxmlformats.org/drawingml/2006/main">
+                                      <a:ext uri="{C183D7F6-B498-43B3-948B-1728B52AA6E4}">
+                                        <adec:decorative xmlns:adec="http://schemas.microsoft.com/office/drawing/2017/decorative" val="1"/>
+                                      </a:ext>
+                                    </a:extLst>
+                                  </wp:docPr>
                                   <wp:cNvGraphicFramePr>
                                     <a:graphicFrameLocks xmlns:a="http://schemas.openxmlformats.org/drawingml/2006/main" noChangeAspect="1"/>
                                   </wp:cNvGraphicFramePr>
@@ -5016,7 +4578,13 @@
                                     <a:graphicData uri="http://schemas.openxmlformats.org/drawingml/2006/picture">
                                       <pic:pic xmlns:pic="http://schemas.openxmlformats.org/drawingml/2006/picture">
                                         <pic:nvPicPr>
-                                          <pic:cNvPr id="1" name=""/>
+                                          <pic:cNvPr id="1575925277" name="Picture 1575925277">
+                                            <a:extLst>
+                                              <a:ext uri="{C183D7F6-B498-43B3-948B-1728B52AA6E4}">
+                                                <adec:decorative xmlns:adec="http://schemas.microsoft.com/office/drawing/2017/decorative" val="1"/>
+                                              </a:ext>
+                                            </a:extLst>
+                                          </pic:cNvPr>
                                           <pic:cNvPicPr/>
                                         </pic:nvPicPr>
                                         <pic:blipFill>
@@ -5066,7 +4634,7 @@
           </mc:Choice>
           <mc:Fallback>
             <w:pict>
-              <v:shape w14:anchorId="23E9DCAE" id="_x0000_s1031" type="#_x0000_t109" style="position:absolute;margin-left:0;margin-top:1.1pt;width:482.7pt;height:141.8pt;z-index:251665408;visibility:visible;mso-wrap-style:square;mso-width-percent:0;mso-height-percent:0;mso-wrap-distance-left:9pt;mso-wrap-distance-top:3.6pt;mso-wrap-distance-right:9pt;mso-wrap-distance-bottom:3.6pt;mso-position-horizontal:absolute;mso-position-horizontal-relative:margin;mso-position-vertical:absolute;mso-position-vertical-relative:text;mso-width-percent:0;mso-height-percent:0;mso-width-relative:margin;mso-height-relative:margin;v-text-anchor:top" o:gfxdata="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" fillcolor="#f2f2f2" stroked="f">
+              <v:shape w14:anchorId="23E9DCAE" id="_x0000_s1031" type="#_x0000_t109" style="position:absolute;margin-left:0;margin-top:15.2pt;width:482.7pt;height:141.8pt;z-index:251665408;visibility:visible;mso-wrap-style:square;mso-width-percent:0;mso-height-percent:0;mso-wrap-distance-left:9pt;mso-wrap-distance-top:3.6pt;mso-wrap-distance-right:9pt;mso-wrap-distance-bottom:3.6pt;mso-position-horizontal:absolute;mso-position-horizontal-relative:margin;mso-position-vertical:absolute;mso-position-vertical-relative:text;mso-width-percent:0;mso-height-percent:0;mso-width-relative:margin;mso-height-relative:margin;v-text-anchor:top" o:gfxdata="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" filled="f" stroked="f">
                 <v:textbox>
                   <w:txbxContent>
                     <w:p>
@@ -5077,8 +4645,8 @@
                           <w:bCs/>
                           <w:i/>
                           <w:iCs/>
-                          <w:sz w:val="24"/>
-                          <w:szCs w:val="24"/>
+                          <w:sz w:val="28"/>
+                          <w:szCs w:val="28"/>
                         </w:rPr>
                       </w:pPr>
                       <w:r>
@@ -5088,8 +4656,8 @@
                           <w:bCs/>
                           <w:i/>
                           <w:iCs/>
-                          <w:sz w:val="24"/>
-                          <w:szCs w:val="24"/>
+                          <w:sz w:val="28"/>
+                          <w:szCs w:val="28"/>
                         </w:rPr>
                         <w:t>Output</w:t>
                       </w:r>
@@ -5100,10 +4668,16 @@
                           <w:noProof/>
                         </w:rPr>
                         <w:drawing>
-                          <wp:inline distT="0" distB="0" distL="0" distR="0" wp14:anchorId="50AEC18A" wp14:editId="54BDD00F">
+                          <wp:inline distT="0" distB="0" distL="0" distR="0" wp14:anchorId="50AEC18A" wp14:editId="02C586EF">
                             <wp:extent cx="4742769" cy="1309254"/>
                             <wp:effectExtent l="19050" t="19050" r="20320" b="24765"/>
-                            <wp:docPr id="19" name="Picture 19"/>
+                            <wp:docPr id="1575925277" name="Picture 1575925277">
+                              <a:extLst xmlns:a="http://schemas.openxmlformats.org/drawingml/2006/main">
+                                <a:ext uri="{C183D7F6-B498-43B3-948B-1728B52AA6E4}">
+                                  <adec:decorative xmlns:adec="http://schemas.microsoft.com/office/drawing/2017/decorative" val="1"/>
+                                </a:ext>
+                              </a:extLst>
+                            </wp:docPr>
                             <wp:cNvGraphicFramePr>
                               <a:graphicFrameLocks xmlns:a="http://schemas.openxmlformats.org/drawingml/2006/main" noChangeAspect="1"/>
                             </wp:cNvGraphicFramePr>
@@ -5111,7 +4685,13 @@
                               <a:graphicData uri="http://schemas.openxmlformats.org/drawingml/2006/picture">
                                 <pic:pic xmlns:pic="http://schemas.openxmlformats.org/drawingml/2006/picture">
                                   <pic:nvPicPr>
-                                    <pic:cNvPr id="1" name=""/>
+                                    <pic:cNvPr id="1575925277" name="Picture 1575925277">
+                                      <a:extLst>
+                                        <a:ext uri="{C183D7F6-B498-43B3-948B-1728B52AA6E4}">
+                                          <adec:decorative xmlns:adec="http://schemas.microsoft.com/office/drawing/2017/decorative" val="1"/>
+                                        </a:ext>
+                                      </a:extLst>
+                                    </pic:cNvPr>
                                     <pic:cNvPicPr/>
                                   </pic:nvPicPr>
                                   <pic:blipFill>
@@ -5209,6 +4789,15 @@
       <w:pPr>
         <w:rPr>
           <w:rFonts w:ascii="Times New Roman" w:hAnsi="Times New Roman" w:cs="Times New Roman"/>
+          <w:sz w:val="24"/>
+          <w:szCs w:val="24"/>
+        </w:rPr>
+      </w:pPr>
+    </w:p>
+    <w:p>
+      <w:pPr>
+        <w:rPr>
+          <w:rFonts w:ascii="Times New Roman" w:hAnsi="Times New Roman" w:cs="Times New Roman"/>
           <w:b/>
           <w:bCs/>
           <w:sz w:val="28"/>
@@ -5314,7 +4903,7 @@
 </file>
 
 <file path=word/endnotes.xml><?xml version="1.0" encoding="utf-8"?>
-<w:endnotes xmlns:wpc="http://schemas.microsoft.com/office/word/2010/wordprocessingCanvas" xmlns:cx="http://schemas.microsoft.com/office/drawing/2014/chartex" xmlns:cx1="http://schemas.microsoft.com/office/drawing/2015/9/8/chartex" xmlns:cx2="http://schemas.microsoft.com/office/drawing/2015/10/21/chartex" xmlns:cx3="http://schemas.microsoft.com/office/drawing/2016/5/9/chartex" xmlns:cx4="http://schemas.microsoft.com/office/drawing/2016/5/10/chartex" xmlns:cx5="http://schemas.microsoft.com/office/drawing/2016/5/11/chartex" xmlns:cx6="http://schemas.microsoft.com/office/drawing/2016/5/12/chartex" xmlns:cx7="http://schemas.microsoft.com/office/drawing/2016/5/13/chartex" xmlns:cx8="http://schemas.microsoft.com/office/drawing/2016/5/14/chartex" xmlns:mc="http://schemas.openxmlformats.org/markup-compatibility/2006" xmlns:aink="http://schemas.microsoft.com/office/drawing/2016/ink" xmlns:am3d="http://schemas.microsoft.com/office/drawing/2017/model3d" xmlns:o="urn:schemas-microsoft-com:office:office" xmlns:oel="http://schemas.microsoft.com/office/2019/extlst" xmlns:r="http://schemas.openxmlformats.org/officeDocument/2006/relationships" xmlns:m="http://schemas.openxmlformats.org/officeDocument/2006/math" xmlns:v="urn:schemas-microsoft-com:vml" xmlns:wp14="http://schemas.microsoft.com/office/word/2010/wordprocessingDrawing" xmlns:wp="http://schemas.openxmlformats.org/drawingml/2006/wordprocessingDrawing" xmlns:w10="urn:schemas-microsoft-com:office:word" xmlns:w="http://schemas.openxmlformats.org/wordprocessingml/2006/main" xmlns:w14="http://schemas.microsoft.com/office/word/2010/wordml" xmlns:w15="http://schemas.microsoft.com/office/word/2012/wordml" xmlns:w16cex="http://schemas.microsoft.com/office/word/2018/wordml/cex" xmlns:w16cid="http://schemas.microsoft.com/office/word/2016/wordml/cid" xmlns:w16="http://schemas.microsoft.com/office/word/2018/wordml" xmlns:w16sdtdh="http://schemas.microsoft.com/office/word/2020/wordml/sdtdatahash" xmlns:w16se="http://schemas.microsoft.com/office/word/2015/wordml/symex" xmlns:wpg="http://schemas.microsoft.com/office/word/2010/wordprocessingGroup" xmlns:wpi="http://schemas.microsoft.com/office/word/2010/wordprocessingInk" xmlns:wne="http://schemas.microsoft.com/office/word/2006/wordml" xmlns:wps="http://schemas.microsoft.com/office/word/2010/wordprocessingShape" mc:Ignorable="w14 w15 w16se w16cid w16 w16cex w16sdtdh wp14">
+<w:endnotes xmlns:wpc="http://schemas.microsoft.com/office/word/2010/wordprocessingCanvas" xmlns:cx="http://schemas.microsoft.com/office/drawing/2014/chartex" xmlns:cx1="http://schemas.microsoft.com/office/drawing/2015/9/8/chartex" xmlns:cx2="http://schemas.microsoft.com/office/drawing/2015/10/21/chartex" xmlns:cx3="http://schemas.microsoft.com/office/drawing/2016/5/9/chartex" xmlns:cx4="http://schemas.microsoft.com/office/drawing/2016/5/10/chartex" xmlns:cx5="http://schemas.microsoft.com/office/drawing/2016/5/11/chartex" xmlns:cx6="http://schemas.microsoft.com/office/drawing/2016/5/12/chartex" xmlns:cx7="http://schemas.microsoft.com/office/drawing/2016/5/13/chartex" xmlns:cx8="http://schemas.microsoft.com/office/drawing/2016/5/14/chartex" xmlns:mc="http://schemas.openxmlformats.org/markup-compatibility/2006" xmlns:aink="http://schemas.microsoft.com/office/drawing/2016/ink" xmlns:am3d="http://schemas.microsoft.com/office/drawing/2017/model3d" xmlns:o="urn:schemas-microsoft-com:office:office" xmlns:oel="http://schemas.microsoft.com/office/2019/extlst" xmlns:r="http://schemas.openxmlformats.org/officeDocument/2006/relationships" xmlns:m="http://schemas.openxmlformats.org/officeDocument/2006/math" xmlns:v="urn:schemas-microsoft-com:vml" xmlns:wp14="http://schemas.microsoft.com/office/word/2010/wordprocessingDrawing" xmlns:wp="http://schemas.openxmlformats.org/drawingml/2006/wordprocessingDrawing" xmlns:w10="urn:schemas-microsoft-com:office:word" xmlns:w="http://schemas.openxmlformats.org/wordprocessingml/2006/main" xmlns:w14="http://schemas.microsoft.com/office/word/2010/wordml" xmlns:w15="http://schemas.microsoft.com/office/word/2012/wordml" xmlns:w16cex="http://schemas.microsoft.com/office/word/2018/wordml/cex" xmlns:w16cid="http://schemas.microsoft.com/office/word/2016/wordml/cid" xmlns:w16="http://schemas.microsoft.com/office/word/2018/wordml" xmlns:w16du="http://schemas.microsoft.com/office/word/2023/wordml/word16du" xmlns:w16sdtdh="http://schemas.microsoft.com/office/word/2020/wordml/sdtdatahash" xmlns:w16se="http://schemas.microsoft.com/office/word/2015/wordml/symex" xmlns:wpg="http://schemas.microsoft.com/office/word/2010/wordprocessingGroup" xmlns:wpi="http://schemas.microsoft.com/office/word/2010/wordprocessingInk" xmlns:wne="http://schemas.microsoft.com/office/word/2006/wordml" xmlns:wps="http://schemas.microsoft.com/office/word/2010/wordprocessingShape" mc:Ignorable="w14 w15 w16se w16cid w16 w16cex w16sdtdh wp14">
   <w:endnote w:type="separator" w:id="-1">
     <w:p>
       <w:pPr>
@@ -5339,7 +4928,7 @@
 </file>
 
 <file path=word/footer1.xml><?xml version="1.0" encoding="utf-8"?>
-<w:ftr xmlns:wpc="http://schemas.microsoft.com/office/word/2010/wordprocessingCanvas" xmlns:cx="http://schemas.microsoft.com/office/drawing/2014/chartex" xmlns:cx1="http://schemas.microsoft.com/office/drawing/2015/9/8/chartex" xmlns:cx2="http://schemas.microsoft.com/office/drawing/2015/10/21/chartex" xmlns:cx3="http://schemas.microsoft.com/office/drawing/2016/5/9/chartex" xmlns:cx4="http://schemas.microsoft.com/office/drawing/2016/5/10/chartex" xmlns:cx5="http://schemas.microsoft.com/office/drawing/2016/5/11/chartex" xmlns:cx6="http://schemas.microsoft.com/office/drawing/2016/5/12/chartex" xmlns:cx7="http://schemas.microsoft.com/office/drawing/2016/5/13/chartex" xmlns:cx8="http://schemas.microsoft.com/office/drawing/2016/5/14/chartex" xmlns:mc="http://schemas.openxmlformats.org/markup-compatibility/2006" xmlns:aink="http://schemas.microsoft.com/office/drawing/2016/ink" xmlns:am3d="http://schemas.microsoft.com/office/drawing/2017/model3d" xmlns:o="urn:schemas-microsoft-com:office:office" xmlns:oel="http://schemas.microsoft.com/office/2019/extlst" xmlns:r="http://schemas.openxmlformats.org/officeDocument/2006/relationships" xmlns:m="http://schemas.openxmlformats.org/officeDocument/2006/math" xmlns:v="urn:schemas-microsoft-com:vml" xmlns:wp14="http://schemas.microsoft.com/office/word/2010/wordprocessingDrawing" xmlns:wp="http://schemas.openxmlformats.org/drawingml/2006/wordprocessingDrawing" xmlns:w10="urn:schemas-microsoft-com:office:word" xmlns:w="http://schemas.openxmlformats.org/wordprocessingml/2006/main" xmlns:w14="http://schemas.microsoft.com/office/word/2010/wordml" xmlns:w15="http://schemas.microsoft.com/office/word/2012/wordml" xmlns:w16cex="http://schemas.microsoft.com/office/word/2018/wordml/cex" xmlns:w16cid="http://schemas.microsoft.com/office/word/2016/wordml/cid" xmlns:w16="http://schemas.microsoft.com/office/word/2018/wordml" xmlns:w16sdtdh="http://schemas.microsoft.com/office/word/2020/wordml/sdtdatahash" xmlns:w16se="http://schemas.microsoft.com/office/word/2015/wordml/symex" xmlns:wpg="http://schemas.microsoft.com/office/word/2010/wordprocessingGroup" xmlns:wpi="http://schemas.microsoft.com/office/word/2010/wordprocessingInk" xmlns:wne="http://schemas.microsoft.com/office/word/2006/wordml" xmlns:wps="http://schemas.microsoft.com/office/word/2010/wordprocessingShape" mc:Ignorable="w14 w15 w16se w16cid w16 w16cex w16sdtdh wp14">
+<w:ftr xmlns:wpc="http://schemas.microsoft.com/office/word/2010/wordprocessingCanvas" xmlns:cx="http://schemas.microsoft.com/office/drawing/2014/chartex" xmlns:cx1="http://schemas.microsoft.com/office/drawing/2015/9/8/chartex" xmlns:cx2="http://schemas.microsoft.com/office/drawing/2015/10/21/chartex" xmlns:cx3="http://schemas.microsoft.com/office/drawing/2016/5/9/chartex" xmlns:cx4="http://schemas.microsoft.com/office/drawing/2016/5/10/chartex" xmlns:cx5="http://schemas.microsoft.com/office/drawing/2016/5/11/chartex" xmlns:cx6="http://schemas.microsoft.com/office/drawing/2016/5/12/chartex" xmlns:cx7="http://schemas.microsoft.com/office/drawing/2016/5/13/chartex" xmlns:cx8="http://schemas.microsoft.com/office/drawing/2016/5/14/chartex" xmlns:mc="http://schemas.openxmlformats.org/markup-compatibility/2006" xmlns:aink="http://schemas.microsoft.com/office/drawing/2016/ink" xmlns:am3d="http://schemas.microsoft.com/office/drawing/2017/model3d" xmlns:o="urn:schemas-microsoft-com:office:office" xmlns:oel="http://schemas.microsoft.com/office/2019/extlst" xmlns:r="http://schemas.openxmlformats.org/officeDocument/2006/relationships" xmlns:m="http://schemas.openxmlformats.org/officeDocument/2006/math" xmlns:v="urn:schemas-microsoft-com:vml" xmlns:wp14="http://schemas.microsoft.com/office/word/2010/wordprocessingDrawing" xmlns:wp="http://schemas.openxmlformats.org/drawingml/2006/wordprocessingDrawing" xmlns:w10="urn:schemas-microsoft-com:office:word" xmlns:w="http://schemas.openxmlformats.org/wordprocessingml/2006/main" xmlns:w14="http://schemas.microsoft.com/office/word/2010/wordml" xmlns:w15="http://schemas.microsoft.com/office/word/2012/wordml" xmlns:w16cex="http://schemas.microsoft.com/office/word/2018/wordml/cex" xmlns:w16cid="http://schemas.microsoft.com/office/word/2016/wordml/cid" xmlns:w16="http://schemas.microsoft.com/office/word/2018/wordml" xmlns:w16du="http://schemas.microsoft.com/office/word/2023/wordml/word16du" xmlns:w16sdtdh="http://schemas.microsoft.com/office/word/2020/wordml/sdtdatahash" xmlns:w16se="http://schemas.microsoft.com/office/word/2015/wordml/symex" xmlns:wpg="http://schemas.microsoft.com/office/word/2010/wordprocessingGroup" xmlns:wpi="http://schemas.microsoft.com/office/word/2010/wordprocessingInk" xmlns:wne="http://schemas.microsoft.com/office/word/2006/wordml" xmlns:wps="http://schemas.microsoft.com/office/word/2010/wordprocessingShape" mc:Ignorable="w14 w15 w16se w16cid w16 w16cex w16sdtdh wp14">
   <w:sdt>
     <w:sdtPr>
       <w:id w:val="-517921006"/>
@@ -5406,7 +4995,7 @@
 </file>
 
 <file path=word/footnotes.xml><?xml version="1.0" encoding="utf-8"?>
-<w:footnotes xmlns:wpc="http://schemas.microsoft.com/office/word/2010/wordprocessingCanvas" xmlns:cx="http://schemas.microsoft.com/office/drawing/2014/chartex" xmlns:cx1="http://schemas.microsoft.com/office/drawing/2015/9/8/chartex" xmlns:cx2="http://schemas.microsoft.com/office/drawing/2015/10/21/chartex" xmlns:cx3="http://schemas.microsoft.com/office/drawing/2016/5/9/chartex" xmlns:cx4="http://schemas.microsoft.com/office/drawing/2016/5/10/chartex" xmlns:cx5="http://schemas.microsoft.com/office/drawing/2016/5/11/chartex" xmlns:cx6="http://schemas.microsoft.com/office/drawing/2016/5/12/chartex" xmlns:cx7="http://schemas.microsoft.com/office/drawing/2016/5/13/chartex" xmlns:cx8="http://schemas.microsoft.com/office/drawing/2016/5/14/chartex" xmlns:mc="http://schemas.openxmlformats.org/markup-compatibility/2006" xmlns:aink="http://schemas.microsoft.com/office/drawing/2016/ink" xmlns:am3d="http://schemas.microsoft.com/office/drawing/2017/model3d" xmlns:o="urn:schemas-microsoft-com:office:office" xmlns:oel="http://schemas.microsoft.com/office/2019/extlst" xmlns:r="http://schemas.openxmlformats.org/officeDocument/2006/relationships" xmlns:m="http://schemas.openxmlformats.org/officeDocument/2006/math" xmlns:v="urn:schemas-microsoft-com:vml" xmlns:wp14="http://schemas.microsoft.com/office/word/2010/wordprocessingDrawing" xmlns:wp="http://schemas.openxmlformats.org/drawingml/2006/wordprocessingDrawing" xmlns:w10="urn:schemas-microsoft-com:office:word" xmlns:w="http://schemas.openxmlformats.org/wordprocessingml/2006/main" xmlns:w14="http://schemas.microsoft.com/office/word/2010/wordml" xmlns:w15="http://schemas.microsoft.com/office/word/2012/wordml" xmlns:w16cex="http://schemas.microsoft.com/office/word/2018/wordml/cex" xmlns:w16cid="http://schemas.microsoft.com/office/word/2016/wordml/cid" xmlns:w16="http://schemas.microsoft.com/office/word/2018/wordml" xmlns:w16sdtdh="http://schemas.microsoft.com/office/word/2020/wordml/sdtdatahash" xmlns:w16se="http://schemas.microsoft.com/office/word/2015/wordml/symex" xmlns:wpg="http://schemas.microsoft.com/office/word/2010/wordprocessingGroup" xmlns:wpi="http://schemas.microsoft.com/office/word/2010/wordprocessingInk" xmlns:wne="http://schemas.microsoft.com/office/word/2006/wordml" xmlns:wps="http://schemas.microsoft.com/office/word/2010/wordprocessingShape" mc:Ignorable="w14 w15 w16se w16cid w16 w16cex w16sdtdh wp14">
+<w:footnotes xmlns:wpc="http://schemas.microsoft.com/office/word/2010/wordprocessingCanvas" xmlns:cx="http://schemas.microsoft.com/office/drawing/2014/chartex" xmlns:cx1="http://schemas.microsoft.com/office/drawing/2015/9/8/chartex" xmlns:cx2="http://schemas.microsoft.com/office/drawing/2015/10/21/chartex" xmlns:cx3="http://schemas.microsoft.com/office/drawing/2016/5/9/chartex" xmlns:cx4="http://schemas.microsoft.com/office/drawing/2016/5/10/chartex" xmlns:cx5="http://schemas.microsoft.com/office/drawing/2016/5/11/chartex" xmlns:cx6="http://schemas.microsoft.com/office/drawing/2016/5/12/chartex" xmlns:cx7="http://schemas.microsoft.com/office/drawing/2016/5/13/chartex" xmlns:cx8="http://schemas.microsoft.com/office/drawing/2016/5/14/chartex" xmlns:mc="http://schemas.openxmlformats.org/markup-compatibility/2006" xmlns:aink="http://schemas.microsoft.com/office/drawing/2016/ink" xmlns:am3d="http://schemas.microsoft.com/office/drawing/2017/model3d" xmlns:o="urn:schemas-microsoft-com:office:office" xmlns:oel="http://schemas.microsoft.com/office/2019/extlst" xmlns:r="http://schemas.openxmlformats.org/officeDocument/2006/relationships" xmlns:m="http://schemas.openxmlformats.org/officeDocument/2006/math" xmlns:v="urn:schemas-microsoft-com:vml" xmlns:wp14="http://schemas.microsoft.com/office/word/2010/wordprocessingDrawing" xmlns:wp="http://schemas.openxmlformats.org/drawingml/2006/wordprocessingDrawing" xmlns:w10="urn:schemas-microsoft-com:office:word" xmlns:w="http://schemas.openxmlformats.org/wordprocessingml/2006/main" xmlns:w14="http://schemas.microsoft.com/office/word/2010/wordml" xmlns:w15="http://schemas.microsoft.com/office/word/2012/wordml" xmlns:w16cex="http://schemas.microsoft.com/office/word/2018/wordml/cex" xmlns:w16cid="http://schemas.microsoft.com/office/word/2016/wordml/cid" xmlns:w16="http://schemas.microsoft.com/office/word/2018/wordml" xmlns:w16du="http://schemas.microsoft.com/office/word/2023/wordml/word16du" xmlns:w16sdtdh="http://schemas.microsoft.com/office/word/2020/wordml/sdtdatahash" xmlns:w16se="http://schemas.microsoft.com/office/word/2015/wordml/symex" xmlns:wpg="http://schemas.microsoft.com/office/word/2010/wordprocessingGroup" xmlns:wpi="http://schemas.microsoft.com/office/word/2010/wordprocessingInk" xmlns:wne="http://schemas.microsoft.com/office/word/2006/wordml" xmlns:wps="http://schemas.microsoft.com/office/word/2010/wordprocessingShape" mc:Ignorable="w14 w15 w16se w16cid w16 w16cex w16sdtdh wp14">
   <w:footnote w:type="separator" w:id="-1">
     <w:p>
       <w:pPr>
@@ -5431,7 +5020,7 @@
 </file>
 
 <file path=word/header1.xml><?xml version="1.0" encoding="utf-8"?>
-<w:hdr xmlns:wpc="http://schemas.microsoft.com/office/word/2010/wordprocessingCanvas" xmlns:cx="http://schemas.microsoft.com/office/drawing/2014/chartex" xmlns:cx1="http://schemas.microsoft.com/office/drawing/2015/9/8/chartex" xmlns:cx2="http://schemas.microsoft.com/office/drawing/2015/10/21/chartex" xmlns:cx3="http://schemas.microsoft.com/office/drawing/2016/5/9/chartex" xmlns:cx4="http://schemas.microsoft.com/office/drawing/2016/5/10/chartex" xmlns:cx5="http://schemas.microsoft.com/office/drawing/2016/5/11/chartex" xmlns:cx6="http://schemas.microsoft.com/office/drawing/2016/5/12/chartex" xmlns:cx7="http://schemas.microsoft.com/office/drawing/2016/5/13/chartex" xmlns:cx8="http://schemas.microsoft.com/office/drawing/2016/5/14/chartex" xmlns:mc="http://schemas.openxmlformats.org/markup-compatibility/2006" xmlns:aink="http://schemas.microsoft.com/office/drawing/2016/ink" xmlns:am3d="http://schemas.microsoft.com/office/drawing/2017/model3d" xmlns:o="urn:schemas-microsoft-com:office:office" xmlns:oel="http://schemas.microsoft.com/office/2019/extlst" xmlns:r="http://schemas.openxmlformats.org/officeDocument/2006/relationships" xmlns:m="http://schemas.openxmlformats.org/officeDocument/2006/math" xmlns:v="urn:schemas-microsoft-com:vml" xmlns:wp14="http://schemas.microsoft.com/office/word/2010/wordprocessingDrawing" xmlns:wp="http://schemas.openxmlformats.org/drawingml/2006/wordprocessingDrawing" xmlns:w10="urn:schemas-microsoft-com:office:word" xmlns:w="http://schemas.openxmlformats.org/wordprocessingml/2006/main" xmlns:w14="http://schemas.microsoft.com/office/word/2010/wordml" xmlns:w15="http://schemas.microsoft.com/office/word/2012/wordml" xmlns:w16cex="http://schemas.microsoft.com/office/word/2018/wordml/cex" xmlns:w16cid="http://schemas.microsoft.com/office/word/2016/wordml/cid" xmlns:w16="http://schemas.microsoft.com/office/word/2018/wordml" xmlns:w16sdtdh="http://schemas.microsoft.com/office/word/2020/wordml/sdtdatahash" xmlns:w16se="http://schemas.microsoft.com/office/word/2015/wordml/symex" xmlns:wpg="http://schemas.microsoft.com/office/word/2010/wordprocessingGroup" xmlns:wpi="http://schemas.microsoft.com/office/word/2010/wordprocessingInk" xmlns:wne="http://schemas.microsoft.com/office/word/2006/wordml" xmlns:wps="http://schemas.microsoft.com/office/word/2010/wordprocessingShape" mc:Ignorable="w14 w15 w16se w16cid w16 w16cex w16sdtdh wp14">
+<w:hdr xmlns:wpc="http://schemas.microsoft.com/office/word/2010/wordprocessingCanvas" xmlns:cx="http://schemas.microsoft.com/office/drawing/2014/chartex" xmlns:cx1="http://schemas.microsoft.com/office/drawing/2015/9/8/chartex" xmlns:cx2="http://schemas.microsoft.com/office/drawing/2015/10/21/chartex" xmlns:cx3="http://schemas.microsoft.com/office/drawing/2016/5/9/chartex" xmlns:cx4="http://schemas.microsoft.com/office/drawing/2016/5/10/chartex" xmlns:cx5="http://schemas.microsoft.com/office/drawing/2016/5/11/chartex" xmlns:cx6="http://schemas.microsoft.com/office/drawing/2016/5/12/chartex" xmlns:cx7="http://schemas.microsoft.com/office/drawing/2016/5/13/chartex" xmlns:cx8="http://schemas.microsoft.com/office/drawing/2016/5/14/chartex" xmlns:mc="http://schemas.openxmlformats.org/markup-compatibility/2006" xmlns:aink="http://schemas.microsoft.com/office/drawing/2016/ink" xmlns:am3d="http://schemas.microsoft.com/office/drawing/2017/model3d" xmlns:o="urn:schemas-microsoft-com:office:office" xmlns:oel="http://schemas.microsoft.com/office/2019/extlst" xmlns:r="http://schemas.openxmlformats.org/officeDocument/2006/relationships" xmlns:m="http://schemas.openxmlformats.org/officeDocument/2006/math" xmlns:v="urn:schemas-microsoft-com:vml" xmlns:wp14="http://schemas.microsoft.com/office/word/2010/wordprocessingDrawing" xmlns:wp="http://schemas.openxmlformats.org/drawingml/2006/wordprocessingDrawing" xmlns:w10="urn:schemas-microsoft-com:office:word" xmlns:w="http://schemas.openxmlformats.org/wordprocessingml/2006/main" xmlns:w14="http://schemas.microsoft.com/office/word/2010/wordml" xmlns:w15="http://schemas.microsoft.com/office/word/2012/wordml" xmlns:w16cex="http://schemas.microsoft.com/office/word/2018/wordml/cex" xmlns:w16cid="http://schemas.microsoft.com/office/word/2016/wordml/cid" xmlns:w16="http://schemas.microsoft.com/office/word/2018/wordml" xmlns:w16du="http://schemas.microsoft.com/office/word/2023/wordml/word16du" xmlns:w16sdtdh="http://schemas.microsoft.com/office/word/2020/wordml/sdtdatahash" xmlns:w16se="http://schemas.microsoft.com/office/word/2015/wordml/symex" xmlns:wpg="http://schemas.microsoft.com/office/word/2010/wordprocessingGroup" xmlns:wpi="http://schemas.microsoft.com/office/word/2010/wordprocessingInk" xmlns:wne="http://schemas.microsoft.com/office/word/2006/wordml" xmlns:wps="http://schemas.microsoft.com/office/word/2010/wordprocessingShape" mc:Ignorable="w14 w15 w16se w16cid w16 w16cex w16sdtdh wp14">
   <w:p>
     <w:pPr>
       <w:pStyle w:val="Header"/>
@@ -5468,7 +5057,7 @@
 </file>
 
 <file path=word/numbering.xml><?xml version="1.0" encoding="utf-8"?>
-<w:numbering xmlns:wpc="http://schemas.microsoft.com/office/word/2010/wordprocessingCanvas" xmlns:cx="http://schemas.microsoft.com/office/drawing/2014/chartex" xmlns:cx1="http://schemas.microsoft.com/office/drawing/2015/9/8/chartex" xmlns:cx2="http://schemas.microsoft.com/office/drawing/2015/10/21/chartex" xmlns:cx3="http://schemas.microsoft.com/office/drawing/2016/5/9/chartex" xmlns:cx4="http://schemas.microsoft.com/office/drawing/2016/5/10/chartex" xmlns:cx5="http://schemas.microsoft.com/office/drawing/2016/5/11/chartex" xmlns:cx6="http://schemas.microsoft.com/office/drawing/2016/5/12/chartex" xmlns:cx7="http://schemas.microsoft.com/office/drawing/2016/5/13/chartex" xmlns:cx8="http://schemas.microsoft.com/office/drawing/2016/5/14/chartex" xmlns:mc="http://schemas.openxmlformats.org/markup-compatibility/2006" xmlns:aink="http://schemas.microsoft.com/office/drawing/2016/ink" xmlns:am3d="http://schemas.microsoft.com/office/drawing/2017/model3d" xmlns:o="urn:schemas-microsoft-com:office:office" xmlns:oel="http://schemas.microsoft.com/office/2019/extlst" xmlns:r="http://schemas.openxmlformats.org/officeDocument/2006/relationships" xmlns:m="http://schemas.openxmlformats.org/officeDocument/2006/math" xmlns:v="urn:schemas-microsoft-com:vml" xmlns:wp14="http://schemas.microsoft.com/office/word/2010/wordprocessingDrawing" xmlns:wp="http://schemas.openxmlformats.org/drawingml/2006/wordprocessingDrawing" xmlns:w10="urn:schemas-microsoft-com:office:word" xmlns:w="http://schemas.openxmlformats.org/wordprocessingml/2006/main" xmlns:w14="http://schemas.microsoft.com/office/word/2010/wordml" xmlns:w15="http://schemas.microsoft.com/office/word/2012/wordml" xmlns:w16cex="http://schemas.microsoft.com/office/word/2018/wordml/cex" xmlns:w16cid="http://schemas.microsoft.com/office/word/2016/wordml/cid" xmlns:w16="http://schemas.microsoft.com/office/word/2018/wordml" xmlns:w16sdtdh="http://schemas.microsoft.com/office/word/2020/wordml/sdtdatahash" xmlns:w16se="http://schemas.microsoft.com/office/word/2015/wordml/symex" xmlns:wpg="http://schemas.microsoft.com/office/word/2010/wordprocessingGroup" xmlns:wpi="http://schemas.microsoft.com/office/word/2010/wordprocessingInk" xmlns:wne="http://schemas.microsoft.com/office/word/2006/wordml" xmlns:wps="http://schemas.microsoft.com/office/word/2010/wordprocessingShape" mc:Ignorable="w14 w15 w16se w16cid w16 w16cex w16sdtdh wp14">
+<w:numbering xmlns:wpc="http://schemas.microsoft.com/office/word/2010/wordprocessingCanvas" xmlns:cx="http://schemas.microsoft.com/office/drawing/2014/chartex" xmlns:cx1="http://schemas.microsoft.com/office/drawing/2015/9/8/chartex" xmlns:cx2="http://schemas.microsoft.com/office/drawing/2015/10/21/chartex" xmlns:cx3="http://schemas.microsoft.com/office/drawing/2016/5/9/chartex" xmlns:cx4="http://schemas.microsoft.com/office/drawing/2016/5/10/chartex" xmlns:cx5="http://schemas.microsoft.com/office/drawing/2016/5/11/chartex" xmlns:cx6="http://schemas.microsoft.com/office/drawing/2016/5/12/chartex" xmlns:cx7="http://schemas.microsoft.com/office/drawing/2016/5/13/chartex" xmlns:cx8="http://schemas.microsoft.com/office/drawing/2016/5/14/chartex" xmlns:mc="http://schemas.openxmlformats.org/markup-compatibility/2006" xmlns:aink="http://schemas.microsoft.com/office/drawing/2016/ink" xmlns:am3d="http://schemas.microsoft.com/office/drawing/2017/model3d" xmlns:o="urn:schemas-microsoft-com:office:office" xmlns:oel="http://schemas.microsoft.com/office/2019/extlst" xmlns:r="http://schemas.openxmlformats.org/officeDocument/2006/relationships" xmlns:m="http://schemas.openxmlformats.org/officeDocument/2006/math" xmlns:v="urn:schemas-microsoft-com:vml" xmlns:wp14="http://schemas.microsoft.com/office/word/2010/wordprocessingDrawing" xmlns:wp="http://schemas.openxmlformats.org/drawingml/2006/wordprocessingDrawing" xmlns:w10="urn:schemas-microsoft-com:office:word" xmlns:w="http://schemas.openxmlformats.org/wordprocessingml/2006/main" xmlns:w14="http://schemas.microsoft.com/office/word/2010/wordml" xmlns:w15="http://schemas.microsoft.com/office/word/2012/wordml" xmlns:w16cex="http://schemas.microsoft.com/office/word/2018/wordml/cex" xmlns:w16cid="http://schemas.microsoft.com/office/word/2016/wordml/cid" xmlns:w16="http://schemas.microsoft.com/office/word/2018/wordml" xmlns:w16du="http://schemas.microsoft.com/office/word/2023/wordml/word16du" xmlns:w16sdtdh="http://schemas.microsoft.com/office/word/2020/wordml/sdtdatahash" xmlns:w16se="http://schemas.microsoft.com/office/word/2015/wordml/symex" xmlns:wpg="http://schemas.microsoft.com/office/word/2010/wordprocessingGroup" xmlns:wpi="http://schemas.microsoft.com/office/word/2010/wordprocessingInk" xmlns:wne="http://schemas.microsoft.com/office/word/2006/wordml" xmlns:wps="http://schemas.microsoft.com/office/word/2010/wordprocessingShape" mc:Ignorable="w14 w15 w16se w16cid w16 w16cex w16sdtdh wp14">
   <w:abstractNum w:abstractNumId="0" w15:restartNumberingAfterBreak="0">
     <w:nsid w:val="16544416"/>
     <w:multiLevelType w:val="multilevel"/>
@@ -6123,6 +5712,7 @@
   <w:style w:type="character" w:default="1" w:styleId="DefaultParagraphFont">
     <w:name w:val="Default Paragraph Font"/>
     <w:uiPriority w:val="1"/>
+    <w:semiHidden/>
     <w:unhideWhenUsed/>
   </w:style>
   <w:style w:type="table" w:default="1" w:styleId="TableNormal">

</xml_diff>